<commit_message>
updated resume and fixed project link
</commit_message>
<xml_diff>
--- a/assets/images/Resume.docx
+++ b/assets/images/Resume.docx
@@ -4,7 +4,7 @@
   <w:body>
     <w:p>
       <w:pPr>
-        <w:pStyle w:val="Body A"/>
+        <w:pStyle w:val="Body"/>
         <w:spacing w:line="240" w:lineRule="auto"/>
         <w:ind w:firstLine="720"/>
         <w:jc w:val="center"/>
@@ -12,8 +12,8 @@
           <w:rFonts w:ascii="Lora" w:cs="Lora" w:hAnsi="Lora" w:eastAsia="Lora"/>
           <w:b w:val="1"/>
           <w:bCs w:val="1"/>
-          <w:sz w:val="26"/>
-          <w:szCs w:val="26"/>
+          <w:sz w:val="20"/>
+          <w:szCs w:val="20"/>
         </w:rPr>
       </w:pPr>
       <w:r>
@@ -21,8 +21,8 @@
           <w:rFonts w:ascii="Lora" w:cs="Lora" w:hAnsi="Lora" w:eastAsia="Lora"/>
           <w:b w:val="1"/>
           <w:bCs w:val="1"/>
-          <w:sz w:val="26"/>
-          <w:szCs w:val="26"/>
+          <w:sz w:val="20"/>
+          <w:szCs w:val="20"/>
           <w:rtl w:val="0"/>
         </w:rPr>
         <w:t>Bryan Tempini</w:t>
@@ -30,15 +30,19 @@
     </w:p>
     <w:p>
       <w:pPr>
-        <w:pStyle w:val="Body A"/>
+        <w:pStyle w:val="Body"/>
         <w:jc w:val="center"/>
         <w:rPr>
-          <w:rStyle w:val="Hyperlink.1"/>
-        </w:rPr>
-      </w:pPr>
-      <w:r>
-        <w:rPr>
-          <w:rFonts w:ascii="Lora" w:cs="Lora" w:hAnsi="Lora" w:eastAsia="Lora"/>
+          <w:rFonts w:ascii="Lora" w:cs="Lora" w:hAnsi="Lora" w:eastAsia="Lora"/>
+          <w:sz w:val="20"/>
+          <w:szCs w:val="20"/>
+        </w:rPr>
+      </w:pPr>
+      <w:r>
+        <w:rPr>
+          <w:rFonts w:ascii="Lora" w:cs="Lora" w:hAnsi="Lora" w:eastAsia="Lora"/>
+          <w:sz w:val="20"/>
+          <w:szCs w:val="20"/>
           <w:u w:val="single"/>
           <w:rtl w:val="0"/>
           <w:lang w:val="it-IT"/>
@@ -48,6 +52,8 @@
       <w:r>
         <w:rPr>
           <w:rFonts w:ascii="Lora" w:cs="Lora" w:hAnsi="Lora" w:eastAsia="Lora"/>
+          <w:sz w:val="20"/>
+          <w:szCs w:val="20"/>
           <w:rtl w:val="0"/>
           <w:lang w:val="en-US"/>
         </w:rPr>
@@ -55,7 +61,9 @@
       </w:r>
       <w:r>
         <w:rPr>
-          <w:rStyle w:val="Hyperlink.1"/>
+          <w:rFonts w:ascii="Lora" w:cs="Lora" w:hAnsi="Lora" w:eastAsia="Lora"/>
+          <w:sz w:val="20"/>
+          <w:szCs w:val="20"/>
           <w:rtl w:val="0"/>
         </w:rPr>
         <w:t xml:space="preserve">+1 (203) 218-1616 </w:t>
@@ -63,6 +71,8 @@
       <w:r>
         <w:rPr>
           <w:rFonts w:ascii="Lora" w:cs="Lora" w:hAnsi="Lora" w:eastAsia="Lora"/>
+          <w:sz w:val="20"/>
+          <w:szCs w:val="20"/>
           <w:rtl w:val="0"/>
           <w:lang w:val="en-US"/>
         </w:rPr>
@@ -71,6 +81,8 @@
       <w:r>
         <w:rPr>
           <w:rFonts w:ascii="Lora" w:cs="Lora" w:hAnsi="Lora" w:eastAsia="Lora"/>
+          <w:sz w:val="20"/>
+          <w:szCs w:val="20"/>
           <w:rtl w:val="0"/>
           <w:lang w:val="en-US"/>
         </w:rPr>
@@ -79,11 +91,11 @@
     </w:p>
     <w:p>
       <w:pPr>
-        <w:pStyle w:val="Body A"/>
+        <w:pStyle w:val="Body"/>
         <w:spacing w:line="240" w:lineRule="auto"/>
         <w:jc w:val="center"/>
         <w:rPr>
-          <w:rStyle w:val="Hyperlink.0.0"/>
+          <w:rStyle w:val="Hyperlink.0"/>
         </w:rPr>
       </w:pPr>
       <w:r>
@@ -120,6 +132,8 @@
         <w:rPr>
           <w:rStyle w:val="None"/>
           <w:rFonts w:ascii="Lora" w:cs="Lora" w:hAnsi="Lora" w:eastAsia="Lora"/>
+          <w:sz w:val="20"/>
+          <w:szCs w:val="20"/>
           <w:rtl w:val="0"/>
           <w:lang w:val="en-US"/>
         </w:rPr>
@@ -156,25 +170,25 @@
       </w:r>
       <w:r>
         <w:rPr>
-          <w:rStyle w:val="Hyperlink.2"/>
+          <w:rStyle w:val="Hyperlink.0"/>
         </w:rPr>
         <w:fldChar w:fldCharType="begin" w:fldLock="0"/>
       </w:r>
       <w:r>
         <w:rPr>
-          <w:rStyle w:val="Hyperlink.2"/>
+          <w:rStyle w:val="Hyperlink.0"/>
         </w:rPr>
         <w:instrText xml:space="preserve"> HYPERLINK "http://www.linkedin.com/in/bryantempini"</w:instrText>
       </w:r>
       <w:r>
         <w:rPr>
-          <w:rStyle w:val="Hyperlink.2"/>
+          <w:rStyle w:val="Hyperlink.0"/>
         </w:rPr>
         <w:fldChar w:fldCharType="separate" w:fldLock="0"/>
       </w:r>
       <w:r>
         <w:rPr>
-          <w:rStyle w:val="Hyperlink.2"/>
+          <w:rStyle w:val="Hyperlink.0"/>
           <w:rtl w:val="0"/>
           <w:lang w:val="it-IT"/>
         </w:rPr>
@@ -188,6 +202,8 @@
         <w:rPr>
           <w:rStyle w:val="None"/>
           <w:rFonts w:ascii="Lora" w:cs="Lora" w:hAnsi="Lora" w:eastAsia="Lora"/>
+          <w:sz w:val="20"/>
+          <w:szCs w:val="20"/>
           <w:rtl w:val="0"/>
           <w:lang w:val="en-US"/>
         </w:rPr>
@@ -195,25 +211,25 @@
       </w:r>
       <w:r>
         <w:rPr>
-          <w:rStyle w:val="Hyperlink.2"/>
+          <w:rStyle w:val="Hyperlink.0"/>
         </w:rPr>
         <w:fldChar w:fldCharType="begin" w:fldLock="0"/>
       </w:r>
       <w:r>
         <w:rPr>
-          <w:rStyle w:val="Hyperlink.2"/>
+          <w:rStyle w:val="Hyperlink.0"/>
         </w:rPr>
         <w:instrText xml:space="preserve"> HYPERLINK "https://bryantempini.dev"</w:instrText>
       </w:r>
       <w:r>
         <w:rPr>
-          <w:rStyle w:val="Hyperlink.2"/>
+          <w:rStyle w:val="Hyperlink.0"/>
         </w:rPr>
         <w:fldChar w:fldCharType="separate" w:fldLock="0"/>
       </w:r>
       <w:r>
         <w:rPr>
-          <w:rStyle w:val="Hyperlink.2"/>
+          <w:rStyle w:val="Hyperlink.0"/>
           <w:rtl w:val="0"/>
           <w:lang w:val="it-IT"/>
         </w:rPr>
@@ -234,26 +250,23 @@
     </w:p>
     <w:p>
       <w:pPr>
-        <w:pStyle w:val="Body A"/>
+        <w:pStyle w:val="Body"/>
         <w:spacing w:line="240" w:lineRule="auto"/>
         <w:jc w:val="center"/>
         <w:rPr>
           <w:rStyle w:val="None"/>
           <w:rFonts w:ascii="Lora" w:cs="Lora" w:hAnsi="Lora" w:eastAsia="Lora"/>
-          <w:outline w:val="0"/>
-          <w:color w:val="1155cc"/>
-          <w:u w:val="single" w:color="1155cc"/>
-          <w14:textFill>
-            <w14:solidFill>
-              <w14:srgbClr w14:val="1155CC"/>
-            </w14:solidFill>
-          </w14:textFill>
-        </w:rPr>
-      </w:pPr>
-    </w:p>
-    <w:p>
-      <w:pPr>
-        <w:pStyle w:val="Body A"/>
+          <w:b w:val="1"/>
+          <w:bCs w:val="1"/>
+          <w:sz w:val="20"/>
+          <w:szCs w:val="20"/>
+          <w:u w:val="single"/>
+        </w:rPr>
+      </w:pPr>
+    </w:p>
+    <w:p>
+      <w:pPr>
+        <w:pStyle w:val="Body"/>
         <w:rPr>
           <w:rStyle w:val="None"/>
           <w:rFonts w:ascii="Lora" w:cs="Lora" w:hAnsi="Lora" w:eastAsia="Lora"/>
@@ -270,51 +283,51 @@
           <w:rFonts w:ascii="Lora" w:cs="Lora" w:hAnsi="Lora" w:eastAsia="Lora"/>
           <w:b w:val="1"/>
           <w:bCs w:val="1"/>
-          <w:sz w:val="24"/>
-          <w:szCs w:val="24"/>
-          <w:u w:val="single"/>
-          <w:rtl w:val="0"/>
-          <w:lang w:val="en-US"/>
-        </w:rPr>
-        <w:t>Summary Statement</w:t>
-      </w:r>
-    </w:p>
-    <w:p>
-      <w:pPr>
-        <w:pStyle w:val="Body A"/>
-        <w:rPr>
-          <w:rStyle w:val="None"/>
-          <w:rFonts w:ascii="Lora" w:cs="Lora" w:hAnsi="Lora" w:eastAsia="Lora"/>
           <w:sz w:val="20"/>
           <w:szCs w:val="20"/>
-        </w:rPr>
-      </w:pPr>
-      <w:r>
+          <w:u w:val="single"/>
+          <w:rtl w:val="0"/>
+          <w:lang w:val="en-US"/>
+        </w:rPr>
+        <w:t>Summary Statement</w:t>
+      </w:r>
+    </w:p>
+    <w:p>
+      <w:pPr>
+        <w:pStyle w:val="Body"/>
+        <w:rPr>
+          <w:rStyle w:val="None"/>
+          <w:rFonts w:ascii="Lora" w:cs="Lora" w:hAnsi="Lora" w:eastAsia="Lora"/>
+          <w:sz w:val="18"/>
+          <w:szCs w:val="18"/>
+        </w:rPr>
+      </w:pPr>
+      <w:r>
+        <w:rPr>
+          <w:rStyle w:val="None"/>
+          <w:rFonts w:ascii="Lora" w:cs="Lora" w:hAnsi="Lora" w:eastAsia="Lora"/>
+          <w:sz w:val="18"/>
+          <w:szCs w:val="18"/>
+          <w:rtl w:val="0"/>
+          <w:lang w:val="en-US"/>
+        </w:rPr>
+        <w:t>Experienced front-end software engineer passionate about creating user-friendly and visually appealing applications. Skilled in diagnosing and solving complex technical issues, I bring a unique blend of technical knowledge and creative problem-solving skills to the table. I am confident in my ability to quickly adapt to new technologies and thrive in fast-paced environments. I am seeking a software engineering role where I can utilize my skills and enthusiasm to make a positive impact, drive innovation, and bring new ideas to life.</w:t>
+      </w:r>
+    </w:p>
+    <w:p>
+      <w:pPr>
+        <w:pStyle w:val="Body"/>
         <w:rPr>
           <w:rStyle w:val="None"/>
           <w:rFonts w:ascii="Lora" w:cs="Lora" w:hAnsi="Lora" w:eastAsia="Lora"/>
           <w:sz w:val="20"/>
           <w:szCs w:val="20"/>
-          <w:rtl w:val="0"/>
-          <w:lang w:val="en-US"/>
-        </w:rPr>
-        <w:t>Experienced front-end software engineer passionate about creating user-friendly and visually appealing applications. Skilled in diagnosing and solving complex technical issues, I bring a unique blend of technical knowledge and creative problem-solving skills to the table. I am confident in my ability to quickly adapt to new technologies and thrive in fast-paced environments. I am seeking a software engineering role where I can utilize my skills and enthusiasm to make a positive impact, drive innovation, and bring new ideas to life.</w:t>
-      </w:r>
-    </w:p>
-    <w:p>
-      <w:pPr>
-        <w:pStyle w:val="Body A"/>
-        <w:rPr>
-          <w:rStyle w:val="None A"/>
-          <w:rFonts w:ascii="Lora" w:cs="Lora" w:hAnsi="Lora" w:eastAsia="Lora"/>
-          <w:sz w:val="20"/>
-          <w:szCs w:val="20"/>
-        </w:rPr>
-      </w:pPr>
-    </w:p>
-    <w:p>
-      <w:pPr>
-        <w:pStyle w:val="Body A"/>
+        </w:rPr>
+      </w:pPr>
+    </w:p>
+    <w:p>
+      <w:pPr>
+        <w:pStyle w:val="Body"/>
         <w:rPr>
           <w:rStyle w:val="None"/>
           <w:rFonts w:ascii="Lora" w:cs="Lora" w:hAnsi="Lora" w:eastAsia="Lora"/>
@@ -331,267 +344,190 @@
           <w:rFonts w:ascii="Lora" w:cs="Lora" w:hAnsi="Lora" w:eastAsia="Lora"/>
           <w:b w:val="1"/>
           <w:bCs w:val="1"/>
+          <w:sz w:val="20"/>
+          <w:szCs w:val="20"/>
+          <w:u w:val="single"/>
+          <w:rtl w:val="0"/>
+          <w:lang w:val="en-US"/>
+        </w:rPr>
+        <w:t>Skills</w:t>
+      </w:r>
+    </w:p>
+    <w:p>
+      <w:pPr>
+        <w:pStyle w:val="Body"/>
+        <w:rPr>
+          <w:rStyle w:val="None"/>
+          <w:rFonts w:ascii="Lora" w:cs="Lora" w:hAnsi="Lora" w:eastAsia="Lora"/>
+          <w:sz w:val="18"/>
+          <w:szCs w:val="18"/>
+        </w:rPr>
+      </w:pPr>
+      <w:r>
+        <w:rPr>
+          <w:rStyle w:val="None"/>
+          <w:rFonts w:ascii="Arial Unicode MS" w:hAnsi="Arial Unicode MS"/>
+          <w:sz w:val="18"/>
+          <w:szCs w:val="18"/>
+          <w:rtl w:val="0"/>
+          <w:lang w:val="en-US"/>
+        </w:rPr>
+        <w:t>Advanced (</w:t>
+      </w:r>
+      <w:r>
+        <w:rPr>
+          <w:rStyle w:val="None"/>
+          <w:rFonts w:ascii="Arial Unicode MS" w:hAnsi="Arial Unicode MS" w:hint="default"/>
+          <w:sz w:val="18"/>
+          <w:szCs w:val="18"/>
+          <w:rtl w:val="0"/>
+          <w:lang w:val="en-US"/>
+        </w:rPr>
+        <w:t>★★★★★</w:t>
+      </w:r>
+      <w:r>
+        <w:rPr>
+          <w:rStyle w:val="None"/>
+          <w:rFonts w:ascii="Arial Unicode MS" w:hAnsi="Arial Unicode MS"/>
+          <w:sz w:val="18"/>
+          <w:szCs w:val="18"/>
+          <w:rtl w:val="0"/>
+        </w:rPr>
+        <w:t>):</w:t>
+      </w:r>
+      <w:r>
+        <w:rPr>
+          <w:rStyle w:val="None"/>
+          <w:rFonts w:ascii="Lora" w:cs="Lora" w:hAnsi="Lora" w:eastAsia="Lora"/>
+          <w:sz w:val="18"/>
+          <w:szCs w:val="18"/>
+          <w:rtl w:val="0"/>
+          <w:lang w:val="en-US"/>
+        </w:rPr>
+        <w:t xml:space="preserve"> React, Javascript, node.js, Git version control, CSS, Webflow, Figma</w:t>
+      </w:r>
+    </w:p>
+    <w:p>
+      <w:pPr>
+        <w:pStyle w:val="Body"/>
+        <w:rPr>
+          <w:rStyle w:val="None"/>
+          <w:rFonts w:ascii="Lora" w:cs="Lora" w:hAnsi="Lora" w:eastAsia="Lora"/>
+          <w:sz w:val="18"/>
+          <w:szCs w:val="18"/>
+        </w:rPr>
+      </w:pPr>
+      <w:r>
+        <w:rPr>
+          <w:rStyle w:val="None"/>
+          <w:rFonts w:ascii="Arial Unicode MS" w:hAnsi="Arial Unicode MS"/>
+          <w:sz w:val="18"/>
+          <w:szCs w:val="18"/>
+          <w:rtl w:val="0"/>
+          <w:lang w:val="en-US"/>
+        </w:rPr>
+        <w:t>Mid-Level (</w:t>
+      </w:r>
+      <w:r>
+        <w:rPr>
+          <w:rStyle w:val="None"/>
+          <w:rFonts w:ascii="Arial Unicode MS" w:hAnsi="Arial Unicode MS" w:hint="default"/>
+          <w:sz w:val="18"/>
+          <w:szCs w:val="18"/>
+          <w:rtl w:val="0"/>
+          <w:lang w:val="en-US"/>
+        </w:rPr>
+        <w:t>★★★★☆</w:t>
+      </w:r>
+      <w:r>
+        <w:rPr>
+          <w:rStyle w:val="None"/>
+          <w:rFonts w:ascii="Arial Unicode MS" w:hAnsi="Arial Unicode MS"/>
+          <w:sz w:val="18"/>
+          <w:szCs w:val="18"/>
+          <w:rtl w:val="0"/>
+        </w:rPr>
+        <w:t xml:space="preserve">): </w:t>
+      </w:r>
+      <w:r>
+        <w:rPr>
+          <w:rStyle w:val="None"/>
+          <w:rFonts w:ascii="Lora" w:cs="Lora" w:hAnsi="Lora" w:eastAsia="Lora"/>
+          <w:sz w:val="18"/>
+          <w:szCs w:val="18"/>
+          <w:rtl w:val="0"/>
+          <w:lang w:val="en-US"/>
+        </w:rPr>
+        <w:t xml:space="preserve">Restful APIs, UI/UX Design, OOP, Blog Development, SQL </w:t>
+      </w:r>
+    </w:p>
+    <w:p>
+      <w:pPr>
+        <w:pStyle w:val="Body"/>
+        <w:rPr>
+          <w:rStyle w:val="None"/>
+          <w:rFonts w:ascii="Lora" w:cs="Lora" w:hAnsi="Lora" w:eastAsia="Lora"/>
+          <w:sz w:val="18"/>
+          <w:szCs w:val="18"/>
+        </w:rPr>
+      </w:pPr>
+      <w:r>
+        <w:rPr>
+          <w:rStyle w:val="None"/>
+          <w:rFonts w:ascii="Arial Unicode MS" w:hAnsi="Arial Unicode MS"/>
+          <w:sz w:val="18"/>
+          <w:szCs w:val="18"/>
+          <w:rtl w:val="0"/>
+          <w:lang w:val="es-ES_tradnl"/>
+        </w:rPr>
+        <w:t>Familiar (</w:t>
+      </w:r>
+      <w:r>
+        <w:rPr>
+          <w:rStyle w:val="None"/>
+          <w:rFonts w:ascii="Arial Unicode MS" w:hAnsi="Arial Unicode MS" w:hint="default"/>
+          <w:sz w:val="18"/>
+          <w:szCs w:val="18"/>
+          <w:rtl w:val="0"/>
+          <w:lang w:val="en-US"/>
+        </w:rPr>
+        <w:t>★★★☆☆</w:t>
+      </w:r>
+      <w:r>
+        <w:rPr>
+          <w:rStyle w:val="None"/>
+          <w:rFonts w:ascii="Arial Unicode MS" w:hAnsi="Arial Unicode MS"/>
+          <w:sz w:val="18"/>
+          <w:szCs w:val="18"/>
+          <w:rtl w:val="0"/>
+        </w:rPr>
+        <w:t xml:space="preserve">): </w:t>
+      </w:r>
+      <w:r>
+        <w:rPr>
+          <w:rStyle w:val="None"/>
+          <w:rFonts w:ascii="Lora" w:cs="Lora" w:hAnsi="Lora" w:eastAsia="Lora"/>
+          <w:sz w:val="18"/>
+          <w:szCs w:val="18"/>
+          <w:rtl w:val="0"/>
+        </w:rPr>
+        <w:t>MongoDB, GraphQL</w:t>
+      </w:r>
+    </w:p>
+    <w:p>
+      <w:pPr>
+        <w:pStyle w:val="Body"/>
+        <w:rPr>
+          <w:rStyle w:val="None"/>
+          <w:rFonts w:ascii="Lora" w:cs="Lora" w:hAnsi="Lora" w:eastAsia="Lora"/>
           <w:sz w:val="24"/>
           <w:szCs w:val="24"/>
-          <w:u w:val="single"/>
-          <w:rtl w:val="0"/>
-          <w:lang w:val="en-US"/>
-        </w:rPr>
-        <w:t>Skills</w:t>
-      </w:r>
-    </w:p>
-    <w:p>
-      <w:pPr>
-        <w:pStyle w:val="Body A"/>
-        <w:rPr>
-          <w:rStyle w:val="None"/>
-          <w:rFonts w:ascii="Lora" w:cs="Lora" w:hAnsi="Lora" w:eastAsia="Lora"/>
-          <w:sz w:val="20"/>
-          <w:szCs w:val="20"/>
-        </w:rPr>
-      </w:pPr>
-      <w:r>
-        <w:rPr>
-          <w:rStyle w:val="None"/>
-          <w:rFonts w:ascii="Arial Unicode MS" w:hAnsi="Arial Unicode MS"/>
-          <w:sz w:val="20"/>
-          <w:szCs w:val="20"/>
-          <w:rtl w:val="0"/>
-          <w:lang w:val="en-US"/>
-        </w:rPr>
-        <w:t>Advanced (</w:t>
-      </w:r>
-      <w:r>
-        <w:rPr>
-          <w:rStyle w:val="None"/>
-          <w:rFonts w:ascii="Arial Unicode MS" w:hAnsi="Arial Unicode MS" w:hint="default"/>
-          <w:sz w:val="20"/>
-          <w:szCs w:val="20"/>
-          <w:rtl w:val="0"/>
-          <w:lang w:val="en-US"/>
-        </w:rPr>
-        <w:t>★★★★★</w:t>
-      </w:r>
-      <w:r>
-        <w:rPr>
-          <w:rStyle w:val="None"/>
-          <w:rFonts w:ascii="Arial Unicode MS" w:hAnsi="Arial Unicode MS"/>
-          <w:sz w:val="20"/>
-          <w:szCs w:val="20"/>
-          <w:rtl w:val="0"/>
-        </w:rPr>
-        <w:t>):</w:t>
-      </w:r>
-      <w:r>
-        <w:rPr>
-          <w:rStyle w:val="None"/>
-          <w:rFonts w:ascii="Lora" w:cs="Lora" w:hAnsi="Lora" w:eastAsia="Lora"/>
-          <w:sz w:val="20"/>
-          <w:szCs w:val="20"/>
-          <w:rtl w:val="0"/>
-          <w:lang w:val="en-US"/>
-        </w:rPr>
-        <w:t xml:space="preserve"> React, Javascript, node.js, Git version control, CS</w:t>
-      </w:r>
-      <w:r>
-        <w:rPr>
-          <w:rStyle w:val="None"/>
-          <w:rFonts w:ascii="Lora" w:cs="Lora" w:hAnsi="Lora" w:eastAsia="Lora"/>
-          <w:sz w:val="20"/>
-          <w:szCs w:val="20"/>
-          <w:rtl w:val="0"/>
-          <w:lang w:val="en-US"/>
-        </w:rPr>
-        <w:t>S</w:t>
-      </w:r>
-    </w:p>
-    <w:p>
-      <w:pPr>
-        <w:pStyle w:val="Body A"/>
-        <w:rPr>
-          <w:rStyle w:val="None"/>
-          <w:rFonts w:ascii="Lora" w:cs="Lora" w:hAnsi="Lora" w:eastAsia="Lora"/>
-          <w:sz w:val="20"/>
-          <w:szCs w:val="20"/>
-        </w:rPr>
-      </w:pPr>
-      <w:r>
-        <w:rPr>
-          <w:rStyle w:val="None"/>
-          <w:rFonts w:ascii="Arial Unicode MS" w:hAnsi="Arial Unicode MS"/>
-          <w:sz w:val="20"/>
-          <w:szCs w:val="20"/>
-          <w:rtl w:val="0"/>
-          <w:lang w:val="en-US"/>
-        </w:rPr>
-        <w:t>Mid-Level (</w:t>
-      </w:r>
-      <w:r>
-        <w:rPr>
-          <w:rStyle w:val="None"/>
-          <w:rFonts w:ascii="Arial Unicode MS" w:hAnsi="Arial Unicode MS" w:hint="default"/>
-          <w:sz w:val="20"/>
-          <w:szCs w:val="20"/>
-          <w:rtl w:val="0"/>
-          <w:lang w:val="en-US"/>
-        </w:rPr>
-        <w:t>★★★★☆</w:t>
-      </w:r>
-      <w:r>
-        <w:rPr>
-          <w:rStyle w:val="None"/>
-          <w:rFonts w:ascii="Arial Unicode MS" w:hAnsi="Arial Unicode MS"/>
-          <w:sz w:val="20"/>
-          <w:szCs w:val="20"/>
-          <w:rtl w:val="0"/>
-        </w:rPr>
-        <w:t xml:space="preserve">): </w:t>
-      </w:r>
-      <w:r>
-        <w:rPr>
-          <w:rStyle w:val="None"/>
-          <w:rFonts w:ascii="Lora" w:cs="Lora" w:hAnsi="Lora" w:eastAsia="Lora"/>
-          <w:sz w:val="20"/>
-          <w:szCs w:val="20"/>
-          <w:rtl w:val="0"/>
-          <w:lang w:val="en-US"/>
-        </w:rPr>
-        <w:t>Restful APIs, Bespoke Design, OOP, Blog Development, SQL</w:t>
-      </w:r>
-      <w:r>
-        <w:rPr>
-          <w:rStyle w:val="None"/>
-          <w:rFonts w:ascii="Lora" w:cs="Lora" w:hAnsi="Lora" w:eastAsia="Lora"/>
-          <w:sz w:val="20"/>
-          <w:szCs w:val="20"/>
-          <w:rtl w:val="0"/>
-          <w:lang w:val="en-US"/>
-        </w:rPr>
-        <w:t>, JSON</w:t>
-      </w:r>
-      <w:r>
-        <w:rPr>
-          <w:rStyle w:val="None"/>
-          <w:rFonts w:ascii="Lora" w:cs="Lora" w:hAnsi="Lora" w:eastAsia="Lora"/>
-          <w:sz w:val="20"/>
-          <w:szCs w:val="20"/>
-          <w:rtl w:val="0"/>
-          <w:lang w:val="en-US"/>
-        </w:rPr>
-        <w:t xml:space="preserve"> </w:t>
-      </w:r>
-    </w:p>
-    <w:p>
-      <w:pPr>
-        <w:pStyle w:val="Body A"/>
-        <w:rPr>
-          <w:rStyle w:val="None"/>
-          <w:rFonts w:ascii="Lora" w:cs="Lora" w:hAnsi="Lora" w:eastAsia="Lora"/>
-          <w:sz w:val="20"/>
-          <w:szCs w:val="20"/>
-        </w:rPr>
-      </w:pPr>
-      <w:r>
-        <w:rPr>
-          <w:rStyle w:val="None"/>
-          <w:rFonts w:ascii="Arial Unicode MS" w:hAnsi="Arial Unicode MS"/>
-          <w:sz w:val="20"/>
-          <w:szCs w:val="20"/>
-          <w:rtl w:val="0"/>
-          <w:lang w:val="es-ES_tradnl"/>
-        </w:rPr>
-        <w:t>Familiar (</w:t>
-      </w:r>
-      <w:r>
-        <w:rPr>
-          <w:rStyle w:val="None"/>
-          <w:rFonts w:ascii="Arial Unicode MS" w:hAnsi="Arial Unicode MS" w:hint="default"/>
-          <w:sz w:val="20"/>
-          <w:szCs w:val="20"/>
-          <w:rtl w:val="0"/>
-          <w:lang w:val="en-US"/>
-        </w:rPr>
-        <w:t>★★★☆☆</w:t>
-      </w:r>
-      <w:r>
-        <w:rPr>
-          <w:rStyle w:val="None"/>
-          <w:rFonts w:ascii="Arial Unicode MS" w:hAnsi="Arial Unicode MS"/>
-          <w:sz w:val="20"/>
-          <w:szCs w:val="20"/>
-          <w:rtl w:val="0"/>
-        </w:rPr>
-        <w:t xml:space="preserve">): </w:t>
-      </w:r>
-      <w:r>
-        <w:rPr>
-          <w:rStyle w:val="None"/>
-          <w:rFonts w:ascii="Lora" w:cs="Lora" w:hAnsi="Lora" w:eastAsia="Lora"/>
-          <w:sz w:val="20"/>
-          <w:szCs w:val="20"/>
-          <w:rtl w:val="0"/>
-          <w:lang w:val="it-IT"/>
-        </w:rPr>
-        <w:t>MongoDB,</w:t>
-      </w:r>
-      <w:r>
-        <w:rPr>
-          <w:rStyle w:val="None"/>
-          <w:rFonts w:ascii="Lora" w:cs="Lora" w:hAnsi="Lora" w:eastAsia="Lora"/>
-          <w:sz w:val="20"/>
-          <w:szCs w:val="20"/>
-          <w:rtl w:val="0"/>
-          <w:lang w:val="en-US"/>
-        </w:rPr>
-        <w:t xml:space="preserve"> Splunk,</w:t>
-      </w:r>
-      <w:r>
-        <w:rPr>
-          <w:rStyle w:val="None"/>
-          <w:rFonts w:ascii="Lora" w:cs="Lora" w:hAnsi="Lora" w:eastAsia="Lora"/>
-          <w:sz w:val="20"/>
-          <w:szCs w:val="20"/>
-          <w:rtl w:val="0"/>
-        </w:rPr>
-        <w:t xml:space="preserve"> GraphQL</w:t>
-      </w:r>
-      <w:r>
-        <w:rPr>
-          <w:rStyle w:val="None"/>
-          <w:rFonts w:ascii="Lora" w:cs="Lora" w:hAnsi="Lora" w:eastAsia="Lora"/>
-          <w:sz w:val="20"/>
-          <w:szCs w:val="20"/>
-          <w:rtl w:val="0"/>
-          <w:lang w:val="en-US"/>
-        </w:rPr>
-        <w:t>, Linux</w:t>
-      </w:r>
-      <w:r>
-        <w:rPr>
-          <w:rStyle w:val="None"/>
-          <w:rFonts w:ascii="Lora" w:cs="Lora" w:hAnsi="Lora" w:eastAsia="Lora"/>
-          <w:sz w:val="20"/>
-          <w:szCs w:val="20"/>
-          <w:rtl w:val="0"/>
-          <w:lang w:val="en-US"/>
-        </w:rPr>
-        <w:t>, PHP</w:t>
-      </w:r>
-    </w:p>
-    <w:p>
-      <w:pPr>
-        <w:pStyle w:val="Body A"/>
-        <w:rPr>
-          <w:rStyle w:val="None A"/>
-          <w:rFonts w:ascii="Lora" w:cs="Lora" w:hAnsi="Lora" w:eastAsia="Lora"/>
-          <w:sz w:val="24"/>
-          <w:szCs w:val="24"/>
-        </w:rPr>
-      </w:pPr>
-    </w:p>
-    <w:p>
-      <w:pPr>
-        <w:pStyle w:val="Body A"/>
+        </w:rPr>
+      </w:pPr>
+    </w:p>
+    <w:p>
+      <w:pPr>
+        <w:pStyle w:val="Body"/>
         <w:rPr>
           <w:rStyle w:val="None"/>
           <w:rFonts w:ascii="Lora" w:cs="Lora" w:hAnsi="Lora" w:eastAsia="Lora"/>
@@ -608,36 +544,18 @@
           <w:rFonts w:ascii="Lora" w:cs="Lora" w:hAnsi="Lora" w:eastAsia="Lora"/>
           <w:b w:val="1"/>
           <w:bCs w:val="1"/>
-          <w:sz w:val="24"/>
-          <w:szCs w:val="24"/>
-          <w:u w:val="single"/>
-          <w:rtl w:val="0"/>
-          <w:lang w:val="en-US"/>
-        </w:rPr>
-        <w:t>Projects</w:t>
-      </w:r>
-    </w:p>
-    <w:p>
-      <w:pPr>
-        <w:pStyle w:val="Body A"/>
-        <w:rPr>
-          <w:rStyle w:val="None"/>
-          <w:rFonts w:ascii="Lora" w:cs="Lora" w:hAnsi="Lora" w:eastAsia="Lora"/>
           <w:sz w:val="20"/>
           <w:szCs w:val="20"/>
-        </w:rPr>
-      </w:pPr>
-      <w:r>
-        <w:rPr>
-          <w:rStyle w:val="None"/>
-          <w:rFonts w:ascii="Lora" w:cs="Lora" w:hAnsi="Lora" w:eastAsia="Lora"/>
-          <w:b w:val="1"/>
-          <w:bCs w:val="1"/>
-          <w:rtl w:val="0"/>
-        </w:rPr>
-        <w:t>&lt; dev.log &gt;</w:t>
-      </w:r>
-      <w:r>
+          <w:u w:val="single"/>
+          <w:rtl w:val="0"/>
+          <w:lang w:val="en-US"/>
+        </w:rPr>
+        <w:t>Projects</w:t>
+      </w:r>
+    </w:p>
+    <w:p>
+      <w:pPr>
+        <w:pStyle w:val="Body"/>
         <w:rPr>
           <w:rStyle w:val="None"/>
           <w:rFonts w:ascii="Lora" w:cs="Lora" w:hAnsi="Lora" w:eastAsia="Lora"/>
@@ -645,42 +563,48 @@
           <w:bCs w:val="1"/>
           <w:sz w:val="20"/>
           <w:szCs w:val="20"/>
-          <w:rtl w:val="0"/>
-        </w:rPr>
-        <w:t xml:space="preserve"> </w:t>
-      </w:r>
-      <w:r>
-        <w:rPr>
-          <w:rStyle w:val="None"/>
-          <w:rFonts w:ascii="Lora" w:cs="Lora" w:hAnsi="Lora" w:eastAsia="Lora"/>
+        </w:rPr>
+      </w:pPr>
+      <w:r>
+        <w:rPr>
+          <w:rStyle w:val="None"/>
+          <w:rFonts w:ascii="Lora" w:cs="Lora" w:hAnsi="Lora" w:eastAsia="Lora"/>
+          <w:b w:val="1"/>
+          <w:bCs w:val="1"/>
           <w:sz w:val="20"/>
           <w:szCs w:val="20"/>
           <w:rtl w:val="0"/>
-          <w:lang w:val="ru-RU"/>
-        </w:rPr>
-        <w:t xml:space="preserve">- </w:t>
-      </w:r>
-      <w:r>
-        <w:rPr>
-          <w:rStyle w:val="Hyperlink.3"/>
+        </w:rPr>
+        <w:t>&lt; dev.log &gt; -</w:t>
+      </w:r>
+      <w:r>
+        <w:rPr>
+          <w:rStyle w:val="Hyperlink.0"/>
+          <w:rtl w:val="0"/>
+        </w:rPr>
+        <w:t xml:space="preserve"> </w:t>
+      </w:r>
+      <w:r>
+        <w:rPr>
+          <w:rStyle w:val="Hyperlink.0"/>
         </w:rPr>
         <w:fldChar w:fldCharType="begin" w:fldLock="0"/>
       </w:r>
       <w:r>
         <w:rPr>
-          <w:rStyle w:val="Hyperlink.3"/>
+          <w:rStyle w:val="Hyperlink.0"/>
         </w:rPr>
         <w:instrText xml:space="preserve"> HYPERLINK "https://dev-log.herokuapp.com/"</w:instrText>
       </w:r>
       <w:r>
         <w:rPr>
-          <w:rStyle w:val="Hyperlink.3"/>
+          <w:rStyle w:val="Hyperlink.0"/>
         </w:rPr>
         <w:fldChar w:fldCharType="separate" w:fldLock="0"/>
       </w:r>
       <w:r>
         <w:rPr>
-          <w:rStyle w:val="Hyperlink.3"/>
+          <w:rStyle w:val="Hyperlink.0"/>
           <w:rtl w:val="0"/>
           <w:lang w:val="en-US"/>
         </w:rPr>
@@ -694,6 +618,8 @@
         <w:rPr>
           <w:rStyle w:val="None"/>
           <w:rFonts w:ascii="Lora" w:cs="Lora" w:hAnsi="Lora" w:eastAsia="Lora"/>
+          <w:b w:val="1"/>
+          <w:bCs w:val="1"/>
           <w:sz w:val="20"/>
           <w:szCs w:val="20"/>
           <w:rtl w:val="0"/>
@@ -702,25 +628,25 @@
       </w:r>
       <w:r>
         <w:rPr>
-          <w:rStyle w:val="Hyperlink.3"/>
+          <w:rStyle w:val="Hyperlink.0"/>
         </w:rPr>
         <w:fldChar w:fldCharType="begin" w:fldLock="0"/>
       </w:r>
       <w:r>
         <w:rPr>
-          <w:rStyle w:val="Hyperlink.3"/>
+          <w:rStyle w:val="Hyperlink.0"/>
         </w:rPr>
         <w:instrText xml:space="preserve"> HYPERLINK "https://github.com/btempini/dev-log"</w:instrText>
       </w:r>
       <w:r>
         <w:rPr>
-          <w:rStyle w:val="Hyperlink.3"/>
+          <w:rStyle w:val="Hyperlink.0"/>
         </w:rPr>
         <w:fldChar w:fldCharType="separate" w:fldLock="0"/>
       </w:r>
       <w:r>
         <w:rPr>
-          <w:rStyle w:val="Hyperlink.3"/>
+          <w:rStyle w:val="Hyperlink.0"/>
           <w:rtl w:val="0"/>
           <w:lang w:val="en-US"/>
         </w:rPr>
@@ -734,9 +660,10 @@
         <w:rPr>
           <w:rStyle w:val="None"/>
           <w:rFonts w:ascii="Lora" w:cs="Lora" w:hAnsi="Lora" w:eastAsia="Lora"/>
-          <w:sz w:val="24"/>
-          <w:szCs w:val="24"/>
-          <w:u w:val="single"/>
+          <w:b w:val="1"/>
+          <w:bCs w:val="1"/>
+          <w:sz w:val="20"/>
+          <w:szCs w:val="20"/>
           <w:rtl w:val="0"/>
         </w:rPr>
         <w:t>)</w:t>
@@ -744,81 +671,59 @@
     </w:p>
     <w:p>
       <w:pPr>
-        <w:pStyle w:val="Body A"/>
+        <w:pStyle w:val="Body"/>
         <w:rPr>
           <w:rStyle w:val="None"/>
           <w:rFonts w:ascii="Lora" w:cs="Lora" w:hAnsi="Lora" w:eastAsia="Lora"/>
           <w:i w:val="1"/>
           <w:iCs w:val="1"/>
-          <w:sz w:val="20"/>
-          <w:szCs w:val="20"/>
-        </w:rPr>
-      </w:pPr>
-      <w:r>
-        <w:rPr>
-          <w:rStyle w:val="None"/>
-          <w:rFonts w:ascii="Lora" w:cs="Lora" w:hAnsi="Lora" w:eastAsia="Lora"/>
-          <w:sz w:val="20"/>
-          <w:szCs w:val="20"/>
-          <w:rtl w:val="0"/>
-          <w:lang w:val="en-US"/>
-        </w:rPr>
-        <w:t xml:space="preserve">Summary: </w:t>
-      </w:r>
+          <w:sz w:val="18"/>
+          <w:szCs w:val="18"/>
+        </w:rPr>
+      </w:pPr>
       <w:r>
         <w:rPr>
           <w:rStyle w:val="None"/>
           <w:rFonts w:ascii="Lora" w:cs="Lora" w:hAnsi="Lora" w:eastAsia="Lora"/>
           <w:i w:val="1"/>
           <w:iCs w:val="1"/>
-          <w:sz w:val="20"/>
-          <w:szCs w:val="20"/>
-          <w:rtl w:val="0"/>
-          <w:lang w:val="en-US"/>
-        </w:rPr>
-        <w:t>Full-stack React application aimed at creating a social community for developers.</w:t>
-      </w:r>
-    </w:p>
-    <w:p>
-      <w:pPr>
-        <w:pStyle w:val="Body A"/>
+          <w:sz w:val="18"/>
+          <w:szCs w:val="18"/>
+          <w:rtl w:val="0"/>
+          <w:lang w:val="en-US"/>
+        </w:rPr>
+        <w:t>Summary: Full-stack React application aimed at creating a social community for developers.</w:t>
+      </w:r>
+    </w:p>
+    <w:p>
+      <w:pPr>
+        <w:pStyle w:val="Body"/>
         <w:rPr>
           <w:rStyle w:val="None"/>
           <w:rFonts w:ascii="Lora" w:cs="Lora" w:hAnsi="Lora" w:eastAsia="Lora"/>
           <w:i w:val="1"/>
           <w:iCs w:val="1"/>
-          <w:sz w:val="20"/>
-          <w:szCs w:val="20"/>
-        </w:rPr>
-      </w:pPr>
-      <w:r>
-        <w:rPr>
-          <w:rStyle w:val="None"/>
-          <w:rFonts w:ascii="Lora" w:cs="Lora" w:hAnsi="Lora" w:eastAsia="Lora"/>
-          <w:sz w:val="20"/>
-          <w:szCs w:val="20"/>
-          <w:rtl w:val="0"/>
-          <w:lang w:val="en-US"/>
-        </w:rPr>
-        <w:t xml:space="preserve">Responsibilities: </w:t>
-      </w:r>
+          <w:sz w:val="18"/>
+          <w:szCs w:val="18"/>
+        </w:rPr>
+      </w:pPr>
       <w:r>
         <w:rPr>
           <w:rStyle w:val="None"/>
           <w:rFonts w:ascii="Lora" w:cs="Lora" w:hAnsi="Lora" w:eastAsia="Lora"/>
           <w:i w:val="1"/>
           <w:iCs w:val="1"/>
-          <w:sz w:val="20"/>
-          <w:szCs w:val="20"/>
-          <w:rtl w:val="0"/>
-          <w:lang w:val="en-US"/>
-        </w:rPr>
-        <w:t>Lead front-end developer responsible for all aspects of React pages, components, styling, database queries and logic, and client-side server setup.</w:t>
-      </w:r>
-    </w:p>
-    <w:p>
-      <w:pPr>
-        <w:pStyle w:val="Body A"/>
+          <w:sz w:val="18"/>
+          <w:szCs w:val="18"/>
+          <w:rtl w:val="0"/>
+          <w:lang w:val="en-US"/>
+        </w:rPr>
+        <w:t>Responsibilities: Lead front-end developer responsible for all aspects of React pages, components, styling, database queries and logic, and client-side server setup.</w:t>
+      </w:r>
+    </w:p>
+    <w:p>
+      <w:pPr>
+        <w:pStyle w:val="Body"/>
         <w:rPr>
           <w:rStyle w:val="None"/>
           <w:rFonts w:ascii="Roboto" w:cs="Roboto" w:hAnsi="Roboto" w:eastAsia="Roboto"/>
@@ -838,279 +743,446 @@
         <w:rPr>
           <w:rStyle w:val="None"/>
           <w:rFonts w:ascii="Lora" w:cs="Lora" w:hAnsi="Lora" w:eastAsia="Lora"/>
+          <w:i w:val="1"/>
+          <w:iCs w:val="1"/>
+          <w:sz w:val="18"/>
+          <w:szCs w:val="18"/>
+          <w:rtl w:val="0"/>
+          <w:lang w:val="en-US"/>
+        </w:rPr>
+        <w:t>Technology: React, CSS, Express, MongoDB, GraphQL, javascript, node.js, custom API</w:t>
+      </w:r>
+    </w:p>
+    <w:p>
+      <w:pPr>
+        <w:pStyle w:val="Body"/>
+        <w:rPr>
+          <w:rStyle w:val="None"/>
+          <w:rFonts w:ascii="Lora" w:cs="Lora" w:hAnsi="Lora" w:eastAsia="Lora"/>
           <w:sz w:val="20"/>
           <w:szCs w:val="20"/>
-          <w:rtl w:val="0"/>
-        </w:rPr>
-        <w:t>Technology:</w:t>
-      </w:r>
-      <w:r>
+          <w:u w:val="single"/>
+        </w:rPr>
+      </w:pPr>
+    </w:p>
+    <w:p>
+      <w:pPr>
+        <w:pStyle w:val="Body"/>
+        <w:rPr>
+          <w:rStyle w:val="Hyperlink.1"/>
+        </w:rPr>
+      </w:pPr>
+      <w:r>
+        <w:rPr>
+          <w:rStyle w:val="None"/>
+          <w:rFonts w:ascii="Lora" w:cs="Lora" w:hAnsi="Lora" w:eastAsia="Lora"/>
+          <w:b w:val="1"/>
+          <w:bCs w:val="1"/>
+          <w:sz w:val="20"/>
+          <w:szCs w:val="20"/>
+          <w:rtl w:val="0"/>
+          <w:lang w:val="fr-FR"/>
+        </w:rPr>
+        <w:t>Standard Services Group</w:t>
+      </w:r>
+      <w:r>
+        <w:rPr>
+          <w:rStyle w:val="Hyperlink.1"/>
+          <w:rtl w:val="0"/>
+          <w:lang w:val="ru-RU"/>
+        </w:rPr>
+        <w:t xml:space="preserve"> - </w:t>
+      </w:r>
+      <w:r>
+        <w:rPr>
+          <w:rStyle w:val="Hyperlink.0"/>
+        </w:rPr>
+        <w:fldChar w:fldCharType="begin" w:fldLock="0"/>
+      </w:r>
+      <w:r>
+        <w:rPr>
+          <w:rStyle w:val="Hyperlink.0"/>
+        </w:rPr>
+        <w:instrText xml:space="preserve"> HYPERLINK "https://www.standardservicesgroup.com"</w:instrText>
+      </w:r>
+      <w:r>
+        <w:rPr>
+          <w:rStyle w:val="Hyperlink.0"/>
+        </w:rPr>
+        <w:fldChar w:fldCharType="separate" w:fldLock="0"/>
+      </w:r>
+      <w:r>
+        <w:rPr>
+          <w:rStyle w:val="Hyperlink.0"/>
+          <w:rtl w:val="0"/>
+          <w:lang w:val="en-US"/>
+        </w:rPr>
+        <w:t>https://www.standardservicesgroup.com</w:t>
+      </w:r>
+      <w:r>
+        <w:rPr/>
+        <w:fldChar w:fldCharType="end" w:fldLock="0"/>
+      </w:r>
+    </w:p>
+    <w:p>
+      <w:pPr>
+        <w:pStyle w:val="Body"/>
         <w:rPr>
           <w:rStyle w:val="None"/>
           <w:rFonts w:ascii="Lora" w:cs="Lora" w:hAnsi="Lora" w:eastAsia="Lora"/>
           <w:i w:val="1"/>
           <w:iCs w:val="1"/>
+          <w:sz w:val="18"/>
+          <w:szCs w:val="18"/>
+        </w:rPr>
+      </w:pPr>
+      <w:r>
+        <w:rPr>
+          <w:rStyle w:val="None"/>
+          <w:rFonts w:ascii="Lora" w:cs="Lora" w:hAnsi="Lora" w:eastAsia="Lora"/>
+          <w:sz w:val="18"/>
+          <w:szCs w:val="18"/>
+          <w:rtl w:val="0"/>
+          <w:lang w:val="en-US"/>
+        </w:rPr>
+        <w:t xml:space="preserve">Summary: </w:t>
+      </w:r>
+      <w:r>
+        <w:rPr>
+          <w:rStyle w:val="None"/>
+          <w:rFonts w:ascii="Lora" w:cs="Lora" w:hAnsi="Lora" w:eastAsia="Lora"/>
+          <w:i w:val="1"/>
+          <w:iCs w:val="1"/>
+          <w:sz w:val="18"/>
+          <w:szCs w:val="18"/>
+          <w:rtl w:val="0"/>
+          <w:lang w:val="en-US"/>
+        </w:rPr>
+        <w:t>Freelance designed and developed a website for a small business client.</w:t>
+      </w:r>
+    </w:p>
+    <w:p>
+      <w:pPr>
+        <w:pStyle w:val="Body"/>
+        <w:rPr>
+          <w:rStyle w:val="None"/>
+          <w:rFonts w:ascii="Lora" w:cs="Lora" w:hAnsi="Lora" w:eastAsia="Lora"/>
+          <w:i w:val="1"/>
+          <w:iCs w:val="1"/>
+          <w:sz w:val="18"/>
+          <w:szCs w:val="18"/>
+        </w:rPr>
+      </w:pPr>
+      <w:r>
+        <w:rPr>
+          <w:rStyle w:val="None"/>
+          <w:rFonts w:ascii="Lora" w:cs="Lora" w:hAnsi="Lora" w:eastAsia="Lora"/>
+          <w:sz w:val="18"/>
+          <w:szCs w:val="18"/>
+          <w:rtl w:val="0"/>
+          <w:lang w:val="en-US"/>
+        </w:rPr>
+        <w:t xml:space="preserve">Responsibilities: </w:t>
+      </w:r>
+      <w:r>
+        <w:rPr>
+          <w:rStyle w:val="None"/>
+          <w:rFonts w:ascii="Lora" w:cs="Lora" w:hAnsi="Lora" w:eastAsia="Lora"/>
+          <w:i w:val="1"/>
+          <w:iCs w:val="1"/>
+          <w:sz w:val="18"/>
+          <w:szCs w:val="18"/>
+          <w:rtl w:val="0"/>
+          <w:lang w:val="en-US"/>
+        </w:rPr>
+        <w:t>Entire process from wireframe, design, content, SEO optimization, development, and deployment.</w:t>
+      </w:r>
+    </w:p>
+    <w:p>
+      <w:pPr>
+        <w:pStyle w:val="Body"/>
+        <w:rPr>
+          <w:rStyle w:val="None"/>
+          <w:rFonts w:ascii="Lora" w:cs="Lora" w:hAnsi="Lora" w:eastAsia="Lora"/>
+          <w:i w:val="1"/>
+          <w:iCs w:val="1"/>
+          <w:sz w:val="18"/>
+          <w:szCs w:val="18"/>
+        </w:rPr>
+      </w:pPr>
+      <w:r>
+        <w:rPr>
+          <w:rStyle w:val="None"/>
+          <w:rFonts w:ascii="Lora" w:cs="Lora" w:hAnsi="Lora" w:eastAsia="Lora"/>
+          <w:sz w:val="18"/>
+          <w:szCs w:val="18"/>
+          <w:rtl w:val="0"/>
+        </w:rPr>
+        <w:t xml:space="preserve">Technology: </w:t>
+      </w:r>
+      <w:r>
+        <w:rPr>
+          <w:rStyle w:val="None"/>
+          <w:rFonts w:ascii="Lora" w:cs="Lora" w:hAnsi="Lora" w:eastAsia="Lora"/>
+          <w:i w:val="1"/>
+          <w:iCs w:val="1"/>
+          <w:sz w:val="18"/>
+          <w:szCs w:val="18"/>
+          <w:rtl w:val="0"/>
+          <w:lang w:val="en-US"/>
+        </w:rPr>
+        <w:t>Figma and Webflow</w:t>
+      </w:r>
+    </w:p>
+    <w:p>
+      <w:pPr>
+        <w:pStyle w:val="Body"/>
+        <w:rPr>
+          <w:rStyle w:val="None"/>
+          <w:rFonts w:ascii="Lora" w:cs="Lora" w:hAnsi="Lora" w:eastAsia="Lora"/>
           <w:sz w:val="20"/>
           <w:szCs w:val="20"/>
-          <w:rtl w:val="0"/>
-          <w:lang w:val="en-US"/>
-        </w:rPr>
-        <w:t xml:space="preserve"> React, CSS, Express, MongoDB, GraphQL, javascript, node.js, custom API</w:t>
-      </w:r>
-    </w:p>
-    <w:p>
-      <w:pPr>
-        <w:pStyle w:val="Body A"/>
-        <w:rPr>
-          <w:rStyle w:val="None"/>
-          <w:rFonts w:ascii="Lora" w:cs="Lora" w:hAnsi="Lora" w:eastAsia="Lora"/>
-          <w:sz w:val="24"/>
-          <w:szCs w:val="24"/>
           <w:u w:val="single"/>
         </w:rPr>
       </w:pPr>
     </w:p>
     <w:p>
       <w:pPr>
-        <w:pStyle w:val="Body A"/>
-        <w:rPr>
-          <w:rStyle w:val="None"/>
-          <w:rFonts w:ascii="Lora" w:cs="Lora" w:hAnsi="Lora" w:eastAsia="Lora"/>
+        <w:pStyle w:val="Body"/>
+        <w:rPr>
+          <w:rStyle w:val="Hyperlink.1"/>
+        </w:rPr>
+      </w:pPr>
+      <w:r>
+        <w:rPr>
+          <w:rStyle w:val="None"/>
+          <w:rFonts w:ascii="Lora" w:cs="Lora" w:hAnsi="Lora" w:eastAsia="Lora"/>
+          <w:b w:val="1"/>
+          <w:bCs w:val="1"/>
           <w:sz w:val="20"/>
           <w:szCs w:val="20"/>
-        </w:rPr>
-      </w:pPr>
-      <w:r>
+          <w:rtl w:val="0"/>
+          <w:lang w:val="en-US"/>
+        </w:rPr>
+        <w:t>Advanced Tree Removal</w:t>
+      </w:r>
+      <w:r>
+        <w:rPr>
+          <w:rStyle w:val="Hyperlink.1"/>
+          <w:rtl w:val="0"/>
+          <w:lang w:val="ru-RU"/>
+        </w:rPr>
+        <w:t xml:space="preserve"> - </w:t>
+      </w:r>
+      <w:r>
+        <w:rPr>
+          <w:rStyle w:val="Hyperlink.0"/>
+        </w:rPr>
+        <w:fldChar w:fldCharType="begin" w:fldLock="0"/>
+      </w:r>
+      <w:r>
+        <w:rPr>
+          <w:rStyle w:val="Hyperlink.0"/>
+        </w:rPr>
+        <w:instrText xml:space="preserve"> HYPERLINK "https://www.advancedtreeremoval.org"</w:instrText>
+      </w:r>
+      <w:r>
+        <w:rPr>
+          <w:rStyle w:val="Hyperlink.0"/>
+        </w:rPr>
+        <w:fldChar w:fldCharType="separate" w:fldLock="0"/>
+      </w:r>
+      <w:r>
+        <w:rPr>
+          <w:rStyle w:val="Hyperlink.0"/>
+          <w:rtl w:val="0"/>
+          <w:lang w:val="en-US"/>
+        </w:rPr>
+        <w:t>https://www.advancedtreeremoval.org</w:t>
+      </w:r>
+      <w:r>
+        <w:rPr/>
+        <w:fldChar w:fldCharType="end" w:fldLock="0"/>
+      </w:r>
+    </w:p>
+    <w:p>
+      <w:pPr>
+        <w:pStyle w:val="Body"/>
+        <w:rPr>
+          <w:rStyle w:val="None"/>
+          <w:rFonts w:ascii="Lora" w:cs="Lora" w:hAnsi="Lora" w:eastAsia="Lora"/>
+          <w:i w:val="1"/>
+          <w:iCs w:val="1"/>
+          <w:sz w:val="18"/>
+          <w:szCs w:val="18"/>
+        </w:rPr>
+      </w:pPr>
+      <w:r>
+        <w:rPr>
+          <w:rStyle w:val="None"/>
+          <w:rFonts w:ascii="Lora" w:cs="Lora" w:hAnsi="Lora" w:eastAsia="Lora"/>
+          <w:sz w:val="18"/>
+          <w:szCs w:val="18"/>
+          <w:rtl w:val="0"/>
+          <w:lang w:val="en-US"/>
+        </w:rPr>
+        <w:t xml:space="preserve">Summary: </w:t>
+      </w:r>
+      <w:r>
+        <w:rPr>
+          <w:rStyle w:val="None"/>
+          <w:rFonts w:ascii="Lora" w:cs="Lora" w:hAnsi="Lora" w:eastAsia="Lora"/>
+          <w:i w:val="1"/>
+          <w:iCs w:val="1"/>
+          <w:sz w:val="18"/>
+          <w:szCs w:val="18"/>
+          <w:rtl w:val="0"/>
+          <w:lang w:val="en-US"/>
+        </w:rPr>
+        <w:t>Freelance designed and developed a website for a small business client.</w:t>
+      </w:r>
+    </w:p>
+    <w:p>
+      <w:pPr>
+        <w:pStyle w:val="Body"/>
+        <w:rPr>
+          <w:rStyle w:val="None"/>
+          <w:rFonts w:ascii="Lora" w:cs="Lora" w:hAnsi="Lora" w:eastAsia="Lora"/>
+          <w:i w:val="1"/>
+          <w:iCs w:val="1"/>
+          <w:sz w:val="18"/>
+          <w:szCs w:val="18"/>
+        </w:rPr>
+      </w:pPr>
+      <w:r>
+        <w:rPr>
+          <w:rStyle w:val="None"/>
+          <w:rFonts w:ascii="Lora" w:cs="Lora" w:hAnsi="Lora" w:eastAsia="Lora"/>
+          <w:sz w:val="18"/>
+          <w:szCs w:val="18"/>
+          <w:rtl w:val="0"/>
+          <w:lang w:val="en-US"/>
+        </w:rPr>
+        <w:t xml:space="preserve">Responsibilities: </w:t>
+      </w:r>
+      <w:r>
+        <w:rPr>
+          <w:rStyle w:val="None"/>
+          <w:rFonts w:ascii="Lora" w:cs="Lora" w:hAnsi="Lora" w:eastAsia="Lora"/>
+          <w:i w:val="1"/>
+          <w:iCs w:val="1"/>
+          <w:sz w:val="18"/>
+          <w:szCs w:val="18"/>
+          <w:rtl w:val="0"/>
+          <w:lang w:val="en-US"/>
+        </w:rPr>
+        <w:t>Entire process from wireframe, design, content, SEO optimization, development, and deployment.</w:t>
+      </w:r>
+    </w:p>
+    <w:p>
+      <w:pPr>
+        <w:pStyle w:val="Body"/>
+        <w:rPr>
+          <w:rStyle w:val="None"/>
+          <w:rFonts w:ascii="Lora" w:cs="Lora" w:hAnsi="Lora" w:eastAsia="Lora"/>
+          <w:i w:val="1"/>
+          <w:iCs w:val="1"/>
+          <w:sz w:val="18"/>
+          <w:szCs w:val="18"/>
+        </w:rPr>
+      </w:pPr>
+      <w:r>
+        <w:rPr>
+          <w:rStyle w:val="None"/>
+          <w:rFonts w:ascii="Lora" w:cs="Lora" w:hAnsi="Lora" w:eastAsia="Lora"/>
+          <w:sz w:val="18"/>
+          <w:szCs w:val="18"/>
+          <w:rtl w:val="0"/>
+        </w:rPr>
+        <w:t xml:space="preserve">Technology: </w:t>
+      </w:r>
+      <w:r>
+        <w:rPr>
+          <w:rStyle w:val="None"/>
+          <w:rFonts w:ascii="Lora" w:cs="Lora" w:hAnsi="Lora" w:eastAsia="Lora"/>
+          <w:i w:val="1"/>
+          <w:iCs w:val="1"/>
+          <w:sz w:val="18"/>
+          <w:szCs w:val="18"/>
+          <w:rtl w:val="0"/>
+          <w:lang w:val="en-US"/>
+        </w:rPr>
+        <w:t>Figma and Webflow</w:t>
+      </w:r>
+    </w:p>
+    <w:p>
+      <w:pPr>
+        <w:pStyle w:val="Body"/>
+        <w:rPr>
+          <w:rStyle w:val="None"/>
+          <w:rFonts w:ascii="Lora" w:cs="Lora" w:hAnsi="Lora" w:eastAsia="Lora"/>
+          <w:sz w:val="20"/>
+          <w:szCs w:val="20"/>
+        </w:rPr>
+      </w:pPr>
+    </w:p>
+    <w:p>
+      <w:pPr>
+        <w:pStyle w:val="Body"/>
         <w:rPr>
           <w:rStyle w:val="None"/>
           <w:rFonts w:ascii="Lora" w:cs="Lora" w:hAnsi="Lora" w:eastAsia="Lora"/>
           <w:b w:val="1"/>
           <w:bCs w:val="1"/>
-          <w:rtl w:val="0"/>
-          <w:lang w:val="fr-FR"/>
-        </w:rPr>
-        <w:t>Standard Services Group</w:t>
-      </w:r>
-      <w:r>
-        <w:rPr>
-          <w:rStyle w:val="None"/>
-          <w:rFonts w:ascii="Lora" w:cs="Lora" w:hAnsi="Lora" w:eastAsia="Lora"/>
           <w:sz w:val="20"/>
           <w:szCs w:val="20"/>
-          <w:rtl w:val="0"/>
-          <w:lang w:val="ru-RU"/>
-        </w:rPr>
-        <w:t xml:space="preserve"> - </w:t>
-      </w:r>
-      <w:r>
-        <w:rPr>
-          <w:rStyle w:val="Hyperlink.3"/>
-        </w:rPr>
-        <w:fldChar w:fldCharType="begin" w:fldLock="0"/>
-      </w:r>
-      <w:r>
-        <w:rPr>
-          <w:rStyle w:val="Hyperlink.3"/>
-        </w:rPr>
-        <w:instrText xml:space="preserve"> HYPERLINK "https://www.standardservicesgroup.com"</w:instrText>
-      </w:r>
-      <w:r>
-        <w:rPr>
-          <w:rStyle w:val="Hyperlink.3"/>
-        </w:rPr>
-        <w:fldChar w:fldCharType="separate" w:fldLock="0"/>
-      </w:r>
-      <w:r>
-        <w:rPr>
-          <w:rStyle w:val="Hyperlink.3"/>
-          <w:rtl w:val="0"/>
-          <w:lang w:val="en-US"/>
-        </w:rPr>
-        <w:t>https://www.standardservicesgroup.com</w:t>
-      </w:r>
-      <w:r>
-        <w:rPr/>
-        <w:fldChar w:fldCharType="end" w:fldLock="0"/>
-      </w:r>
-    </w:p>
-    <w:p>
-      <w:pPr>
-        <w:pStyle w:val="Body A"/>
+          <w:u w:val="single"/>
+        </w:rPr>
+      </w:pPr>
+      <w:r>
+        <w:rPr>
+          <w:rStyle w:val="None"/>
+          <w:rFonts w:ascii="Lora" w:cs="Lora" w:hAnsi="Lora" w:eastAsia="Lora"/>
+          <w:b w:val="1"/>
+          <w:bCs w:val="1"/>
+          <w:sz w:val="20"/>
+          <w:szCs w:val="20"/>
+          <w:u w:val="single"/>
+          <w:rtl w:val="0"/>
+          <w:lang w:val="en-US"/>
+        </w:rPr>
+        <w:t>Work Experience</w:t>
+      </w:r>
+    </w:p>
+    <w:p>
+      <w:pPr>
+        <w:pStyle w:val="Body"/>
         <w:rPr>
           <w:rStyle w:val="None"/>
           <w:rFonts w:ascii="Lora" w:cs="Lora" w:hAnsi="Lora" w:eastAsia="Lora"/>
           <w:i w:val="1"/>
           <w:iCs w:val="1"/>
-          <w:sz w:val="20"/>
-          <w:szCs w:val="20"/>
-        </w:rPr>
-      </w:pPr>
-      <w:r>
-        <w:rPr>
-          <w:rStyle w:val="None"/>
-          <w:rFonts w:ascii="Lora" w:cs="Lora" w:hAnsi="Lora" w:eastAsia="Lora"/>
-          <w:sz w:val="20"/>
-          <w:szCs w:val="20"/>
-          <w:rtl w:val="0"/>
-          <w:lang w:val="en-US"/>
-        </w:rPr>
-        <w:t xml:space="preserve">Summary: </w:t>
-      </w:r>
+          <w:sz w:val="18"/>
+          <w:szCs w:val="18"/>
+        </w:rPr>
+      </w:pPr>
       <w:r>
         <w:rPr>
           <w:rStyle w:val="None"/>
           <w:rFonts w:ascii="Lora" w:cs="Lora" w:hAnsi="Lora" w:eastAsia="Lora"/>
           <w:i w:val="1"/>
           <w:iCs w:val="1"/>
-          <w:sz w:val="20"/>
-          <w:szCs w:val="20"/>
-          <w:rtl w:val="0"/>
-          <w:lang w:val="en-US"/>
-        </w:rPr>
-        <w:t>Freelance designed and developed a website for a small business client.</w:t>
-      </w:r>
-    </w:p>
-    <w:p>
-      <w:pPr>
-        <w:pStyle w:val="Body A"/>
-        <w:rPr>
-          <w:rStyle w:val="None"/>
-          <w:rFonts w:ascii="Lora" w:cs="Lora" w:hAnsi="Lora" w:eastAsia="Lora"/>
-          <w:i w:val="1"/>
-          <w:iCs w:val="1"/>
-          <w:sz w:val="20"/>
-          <w:szCs w:val="20"/>
-        </w:rPr>
-      </w:pPr>
-      <w:r>
-        <w:rPr>
-          <w:rStyle w:val="None"/>
-          <w:rFonts w:ascii="Lora" w:cs="Lora" w:hAnsi="Lora" w:eastAsia="Lora"/>
-          <w:sz w:val="20"/>
-          <w:szCs w:val="20"/>
-          <w:rtl w:val="0"/>
-          <w:lang w:val="en-US"/>
-        </w:rPr>
-        <w:t xml:space="preserve">Responsibilities: </w:t>
-      </w:r>
-      <w:r>
-        <w:rPr>
-          <w:rStyle w:val="None"/>
-          <w:rFonts w:ascii="Lora" w:cs="Lora" w:hAnsi="Lora" w:eastAsia="Lora"/>
-          <w:i w:val="1"/>
-          <w:iCs w:val="1"/>
-          <w:sz w:val="20"/>
-          <w:szCs w:val="20"/>
-          <w:rtl w:val="0"/>
-          <w:lang w:val="en-US"/>
-        </w:rPr>
-        <w:t>Entire process from wireframe, design, content, SEO optimization, development, and deployment.</w:t>
-      </w:r>
-    </w:p>
-    <w:p>
-      <w:pPr>
-        <w:pStyle w:val="Body A"/>
-        <w:rPr>
-          <w:rStyle w:val="None"/>
-          <w:rFonts w:ascii="Lora" w:cs="Lora" w:hAnsi="Lora" w:eastAsia="Lora"/>
-          <w:i w:val="1"/>
-          <w:iCs w:val="1"/>
-          <w:sz w:val="20"/>
-          <w:szCs w:val="20"/>
-        </w:rPr>
-      </w:pPr>
-      <w:r>
-        <w:rPr>
-          <w:rStyle w:val="None"/>
-          <w:rFonts w:ascii="Lora" w:cs="Lora" w:hAnsi="Lora" w:eastAsia="Lora"/>
-          <w:sz w:val="20"/>
-          <w:szCs w:val="20"/>
-          <w:rtl w:val="0"/>
-        </w:rPr>
-        <w:t xml:space="preserve">Technology: </w:t>
-      </w:r>
-      <w:r>
-        <w:rPr>
-          <w:rStyle w:val="None"/>
-          <w:rFonts w:ascii="Lora" w:cs="Lora" w:hAnsi="Lora" w:eastAsia="Lora"/>
-          <w:i w:val="1"/>
-          <w:iCs w:val="1"/>
-          <w:sz w:val="20"/>
-          <w:szCs w:val="20"/>
-          <w:rtl w:val="0"/>
-          <w:lang w:val="en-US"/>
-        </w:rPr>
-        <w:t>Figma and Webflow</w:t>
-      </w:r>
-    </w:p>
-    <w:p>
-      <w:pPr>
-        <w:pStyle w:val="Body A"/>
-        <w:rPr>
-          <w:rStyle w:val="None A"/>
-          <w:rFonts w:ascii="Lora" w:cs="Lora" w:hAnsi="Lora" w:eastAsia="Lora"/>
-          <w:sz w:val="24"/>
-          <w:szCs w:val="24"/>
-        </w:rPr>
-      </w:pPr>
-    </w:p>
-    <w:p>
-      <w:pPr>
-        <w:pStyle w:val="Body A"/>
-        <w:rPr>
-          <w:rStyle w:val="None"/>
-          <w:rFonts w:ascii="Lora" w:cs="Lora" w:hAnsi="Lora" w:eastAsia="Lora"/>
-          <w:b w:val="1"/>
-          <w:bCs w:val="1"/>
-          <w:sz w:val="24"/>
-          <w:szCs w:val="24"/>
-          <w:u w:val="single"/>
-        </w:rPr>
-      </w:pPr>
-      <w:r>
-        <w:rPr>
-          <w:rStyle w:val="None"/>
-          <w:rFonts w:ascii="Lora" w:cs="Lora" w:hAnsi="Lora" w:eastAsia="Lora"/>
-          <w:b w:val="1"/>
-          <w:bCs w:val="1"/>
-          <w:sz w:val="24"/>
-          <w:szCs w:val="24"/>
-          <w:u w:val="single"/>
-          <w:rtl w:val="0"/>
-          <w:lang w:val="en-US"/>
-        </w:rPr>
-        <w:t>Work Experience</w:t>
-      </w:r>
-    </w:p>
-    <w:p>
-      <w:pPr>
-        <w:pStyle w:val="Body A"/>
-        <w:rPr>
-          <w:rStyle w:val="None"/>
-          <w:rFonts w:ascii="Lora" w:cs="Lora" w:hAnsi="Lora" w:eastAsia="Lora"/>
-          <w:i w:val="1"/>
-          <w:iCs w:val="1"/>
-          <w:sz w:val="20"/>
-          <w:szCs w:val="20"/>
-        </w:rPr>
-      </w:pPr>
-      <w:r>
-        <w:rPr>
-          <w:rStyle w:val="None"/>
-          <w:rFonts w:ascii="Lora" w:cs="Lora" w:hAnsi="Lora" w:eastAsia="Lora"/>
-          <w:i w:val="1"/>
-          <w:iCs w:val="1"/>
-          <w:sz w:val="20"/>
-          <w:szCs w:val="20"/>
-          <w:rtl w:val="0"/>
-          <w:lang w:val="en-US"/>
-        </w:rPr>
-        <w:t>Harley Davidson Technician @ Harley Davidson Motor Company 2015-2021</w:t>
-      </w:r>
-    </w:p>
-    <w:p>
-      <w:pPr>
-        <w:pStyle w:val="Body A"/>
+          <w:sz w:val="18"/>
+          <w:szCs w:val="18"/>
+          <w:rtl w:val="0"/>
+          <w:lang w:val="en-US"/>
+        </w:rPr>
+        <w:t>Teachers Assistant @ 2U (edX) 2023- Current</w:t>
+      </w:r>
+    </w:p>
+    <w:p>
+      <w:pPr>
+        <w:pStyle w:val="Body"/>
         <w:numPr>
           <w:ilvl w:val="0"/>
           <w:numId w:val="2"/>
@@ -1120,27 +1192,27 @@
         <w:jc w:val="left"/>
         <w:rPr>
           <w:rFonts w:ascii="Lora" w:cs="Lora" w:hAnsi="Lora" w:eastAsia="Lora"/>
-          <w:sz w:val="20"/>
-          <w:szCs w:val="20"/>
-          <w:rtl w:val="0"/>
-          <w:lang w:val="en-US"/>
-        </w:rPr>
-      </w:pPr>
-      <w:r>
-        <w:rPr>
-          <w:rStyle w:val="None"/>
-          <w:rFonts w:ascii="Lora" w:cs="Lora" w:hAnsi="Lora" w:eastAsia="Lora"/>
-          <w:sz w:val="20"/>
-          <w:szCs w:val="20"/>
-          <w:rtl w:val="0"/>
-          <w:lang w:val="en-US"/>
-        </w:rPr>
-        <w:t>Gained master-level certification.</w:t>
-      </w:r>
-    </w:p>
-    <w:p>
-      <w:pPr>
-        <w:pStyle w:val="Body A"/>
+          <w:sz w:val="18"/>
+          <w:szCs w:val="18"/>
+          <w:rtl w:val="0"/>
+          <w:lang w:val="en-US"/>
+        </w:rPr>
+      </w:pPr>
+      <w:r>
+        <w:rPr>
+          <w:rStyle w:val="None"/>
+          <w:rFonts w:ascii="Lora" w:cs="Lora" w:hAnsi="Lora" w:eastAsia="Lora"/>
+          <w:sz w:val="18"/>
+          <w:szCs w:val="18"/>
+          <w:rtl w:val="0"/>
+          <w:lang w:val="en-US"/>
+        </w:rPr>
+        <w:t>Assisted instructors with teaching and leading coding bootcamp classes.</w:t>
+      </w:r>
+    </w:p>
+    <w:p>
+      <w:pPr>
+        <w:pStyle w:val="Body"/>
         <w:numPr>
           <w:ilvl w:val="0"/>
           <w:numId w:val="2"/>
@@ -1150,27 +1222,27 @@
         <w:jc w:val="left"/>
         <w:rPr>
           <w:rFonts w:ascii="Lora" w:cs="Lora" w:hAnsi="Lora" w:eastAsia="Lora"/>
-          <w:sz w:val="20"/>
-          <w:szCs w:val="20"/>
-          <w:rtl w:val="0"/>
-          <w:lang w:val="en-US"/>
-        </w:rPr>
-      </w:pPr>
-      <w:r>
-        <w:rPr>
-          <w:rStyle w:val="None"/>
-          <w:rFonts w:ascii="Lora" w:cs="Lora" w:hAnsi="Lora" w:eastAsia="Lora"/>
-          <w:sz w:val="20"/>
-          <w:szCs w:val="20"/>
-          <w:rtl w:val="0"/>
-          <w:lang w:val="en-US"/>
-        </w:rPr>
-        <w:t>Lead technician for the performance and tuning department.</w:t>
-      </w:r>
-    </w:p>
-    <w:p>
-      <w:pPr>
-        <w:pStyle w:val="Body A"/>
+          <w:sz w:val="18"/>
+          <w:szCs w:val="18"/>
+          <w:rtl w:val="0"/>
+          <w:lang w:val="en-US"/>
+        </w:rPr>
+      </w:pPr>
+      <w:r>
+        <w:rPr>
+          <w:rStyle w:val="None"/>
+          <w:rFonts w:ascii="Lora" w:cs="Lora" w:hAnsi="Lora" w:eastAsia="Lora"/>
+          <w:sz w:val="18"/>
+          <w:szCs w:val="18"/>
+          <w:rtl w:val="0"/>
+          <w:lang w:val="en-US"/>
+        </w:rPr>
+        <w:t>Helped students troubleshoot code and provided guidance on programming concepts.</w:t>
+      </w:r>
+    </w:p>
+    <w:p>
+      <w:pPr>
+        <w:pStyle w:val="Body"/>
         <w:numPr>
           <w:ilvl w:val="0"/>
           <w:numId w:val="2"/>
@@ -1180,299 +1252,440 @@
         <w:jc w:val="left"/>
         <w:rPr>
           <w:rFonts w:ascii="Lora" w:cs="Lora" w:hAnsi="Lora" w:eastAsia="Lora"/>
+          <w:sz w:val="18"/>
+          <w:szCs w:val="18"/>
+          <w:rtl w:val="0"/>
+          <w:lang w:val="en-US"/>
+        </w:rPr>
+      </w:pPr>
+      <w:r>
+        <w:rPr>
+          <w:rStyle w:val="None"/>
+          <w:rFonts w:ascii="Lora" w:cs="Lora" w:hAnsi="Lora" w:eastAsia="Lora"/>
+          <w:sz w:val="18"/>
+          <w:szCs w:val="18"/>
+          <w:rtl w:val="0"/>
+          <w:lang w:val="en-US"/>
+        </w:rPr>
+        <w:t>Facilitated small group discussions and one-on-one mentorship sessions with students.</w:t>
+      </w:r>
+    </w:p>
+    <w:p>
+      <w:pPr>
+        <w:pStyle w:val="Body"/>
+        <w:rPr>
+          <w:rStyle w:val="None"/>
+          <w:rFonts w:ascii="Lora" w:cs="Lora" w:hAnsi="Lora" w:eastAsia="Lora"/>
+          <w:b w:val="1"/>
+          <w:bCs w:val="1"/>
+          <w:sz w:val="18"/>
+          <w:szCs w:val="18"/>
+          <w:u w:val="single"/>
+        </w:rPr>
+      </w:pPr>
+    </w:p>
+    <w:p>
+      <w:pPr>
+        <w:pStyle w:val="Body"/>
+        <w:rPr>
+          <w:rStyle w:val="None"/>
+          <w:rFonts w:ascii="Lora" w:cs="Lora" w:hAnsi="Lora" w:eastAsia="Lora"/>
+          <w:i w:val="1"/>
+          <w:iCs w:val="1"/>
+          <w:sz w:val="18"/>
+          <w:szCs w:val="18"/>
+        </w:rPr>
+      </w:pPr>
+      <w:r>
+        <w:rPr>
+          <w:rStyle w:val="None"/>
+          <w:rFonts w:ascii="Lora" w:cs="Lora" w:hAnsi="Lora" w:eastAsia="Lora"/>
+          <w:i w:val="1"/>
+          <w:iCs w:val="1"/>
+          <w:sz w:val="18"/>
+          <w:szCs w:val="18"/>
+          <w:rtl w:val="0"/>
+          <w:lang w:val="en-US"/>
+        </w:rPr>
+        <w:t>Harley Davidson Technician @ Harley Davidson Motor Company 2015-2021</w:t>
+      </w:r>
+    </w:p>
+    <w:p>
+      <w:pPr>
+        <w:pStyle w:val="Body"/>
+        <w:numPr>
+          <w:ilvl w:val="0"/>
+          <w:numId w:val="2"/>
+        </w:numPr>
+        <w:bidi w:val="0"/>
+        <w:ind w:right="0"/>
+        <w:jc w:val="left"/>
+        <w:rPr>
+          <w:rFonts w:ascii="Lora" w:cs="Lora" w:hAnsi="Lora" w:eastAsia="Lora"/>
+          <w:sz w:val="18"/>
+          <w:szCs w:val="18"/>
+          <w:rtl w:val="0"/>
+          <w:lang w:val="en-US"/>
+        </w:rPr>
+      </w:pPr>
+      <w:r>
+        <w:rPr>
+          <w:rStyle w:val="None"/>
+          <w:rFonts w:ascii="Lora" w:cs="Lora" w:hAnsi="Lora" w:eastAsia="Lora"/>
+          <w:sz w:val="18"/>
+          <w:szCs w:val="18"/>
+          <w:rtl w:val="0"/>
+          <w:lang w:val="en-US"/>
+        </w:rPr>
+        <w:t>Gained master-level certification.</w:t>
+      </w:r>
+    </w:p>
+    <w:p>
+      <w:pPr>
+        <w:pStyle w:val="Body"/>
+        <w:numPr>
+          <w:ilvl w:val="0"/>
+          <w:numId w:val="2"/>
+        </w:numPr>
+        <w:bidi w:val="0"/>
+        <w:ind w:right="0"/>
+        <w:jc w:val="left"/>
+        <w:rPr>
+          <w:rFonts w:ascii="Lora" w:cs="Lora" w:hAnsi="Lora" w:eastAsia="Lora"/>
+          <w:sz w:val="18"/>
+          <w:szCs w:val="18"/>
+          <w:rtl w:val="0"/>
+          <w:lang w:val="en-US"/>
+        </w:rPr>
+      </w:pPr>
+      <w:r>
+        <w:rPr>
+          <w:rStyle w:val="None"/>
+          <w:rFonts w:ascii="Lora" w:cs="Lora" w:hAnsi="Lora" w:eastAsia="Lora"/>
+          <w:sz w:val="18"/>
+          <w:szCs w:val="18"/>
+          <w:rtl w:val="0"/>
+          <w:lang w:val="en-US"/>
+        </w:rPr>
+        <w:t>Lead technician for the performance and tuning department.</w:t>
+      </w:r>
+    </w:p>
+    <w:p>
+      <w:pPr>
+        <w:pStyle w:val="Body"/>
+        <w:numPr>
+          <w:ilvl w:val="0"/>
+          <w:numId w:val="2"/>
+        </w:numPr>
+        <w:bidi w:val="0"/>
+        <w:ind w:right="0"/>
+        <w:jc w:val="left"/>
+        <w:rPr>
+          <w:rFonts w:ascii="Lora" w:cs="Lora" w:hAnsi="Lora" w:eastAsia="Lora"/>
+          <w:sz w:val="18"/>
+          <w:szCs w:val="18"/>
+          <w:rtl w:val="0"/>
+          <w:lang w:val="en-US"/>
+        </w:rPr>
+      </w:pPr>
+      <w:r>
+        <w:rPr>
+          <w:rStyle w:val="None"/>
+          <w:rFonts w:ascii="Lora" w:cs="Lora" w:hAnsi="Lora" w:eastAsia="Lora"/>
+          <w:sz w:val="18"/>
+          <w:szCs w:val="18"/>
+          <w:rtl w:val="0"/>
+          <w:lang w:val="en-US"/>
+        </w:rPr>
+        <w:t xml:space="preserve">Reduced </w:t>
+      </w:r>
+      <w:r>
+        <w:rPr>
+          <w:rStyle w:val="None"/>
+          <w:rFonts w:ascii="Lora" w:cs="Lora" w:hAnsi="Lora" w:eastAsia="Lora"/>
+          <w:sz w:val="18"/>
+          <w:szCs w:val="18"/>
+          <w:rtl w:val="0"/>
+          <w:lang w:val="en-US"/>
+        </w:rPr>
+        <w:t>“</w:t>
+      </w:r>
+      <w:r>
+        <w:rPr>
+          <w:rStyle w:val="None"/>
+          <w:rFonts w:ascii="Lora" w:cs="Lora" w:hAnsi="Lora" w:eastAsia="Lora"/>
+          <w:sz w:val="18"/>
+          <w:szCs w:val="18"/>
+          <w:rtl w:val="0"/>
+          <w:lang w:val="en-US"/>
+        </w:rPr>
+        <w:t>come-backs</w:t>
+      </w:r>
+      <w:r>
+        <w:rPr>
+          <w:rStyle w:val="None"/>
+          <w:rFonts w:ascii="Lora" w:cs="Lora" w:hAnsi="Lora" w:eastAsia="Lora"/>
+          <w:sz w:val="18"/>
+          <w:szCs w:val="18"/>
+          <w:rtl w:val="0"/>
+          <w:lang w:val="en-US"/>
+        </w:rPr>
+        <w:t xml:space="preserve">” </w:t>
+      </w:r>
+      <w:r>
+        <w:rPr>
+          <w:rStyle w:val="None"/>
+          <w:rFonts w:ascii="Lora" w:cs="Lora" w:hAnsi="Lora" w:eastAsia="Lora"/>
+          <w:sz w:val="18"/>
+          <w:szCs w:val="18"/>
+          <w:rtl w:val="0"/>
+          <w:lang w:val="en-US"/>
+        </w:rPr>
+        <w:t>by over 30% and improved service department rating by over 8 points.</w:t>
+      </w:r>
+    </w:p>
+    <w:p>
+      <w:pPr>
+        <w:pStyle w:val="Body"/>
+        <w:rPr>
+          <w:rStyle w:val="None"/>
+          <w:rFonts w:ascii="Lora" w:cs="Lora" w:hAnsi="Lora" w:eastAsia="Lora"/>
           <w:sz w:val="20"/>
           <w:szCs w:val="20"/>
-          <w:rtl w:val="0"/>
-          <w:lang w:val="en-US"/>
-        </w:rPr>
-      </w:pPr>
-      <w:r>
-        <w:rPr>
-          <w:rStyle w:val="None"/>
-          <w:rFonts w:ascii="Lora" w:cs="Lora" w:hAnsi="Lora" w:eastAsia="Lora"/>
+        </w:rPr>
+      </w:pPr>
+    </w:p>
+    <w:p>
+      <w:pPr>
+        <w:pStyle w:val="Body"/>
+        <w:rPr>
+          <w:rStyle w:val="None"/>
+          <w:rFonts w:ascii="Lora" w:cs="Lora" w:hAnsi="Lora" w:eastAsia="Lora"/>
+          <w:b w:val="1"/>
+          <w:bCs w:val="1"/>
           <w:sz w:val="20"/>
           <w:szCs w:val="20"/>
-          <w:rtl w:val="0"/>
-          <w:lang w:val="en-US"/>
-        </w:rPr>
-        <w:t xml:space="preserve">Reduced </w:t>
-      </w:r>
-      <w:r>
-        <w:rPr>
-          <w:rStyle w:val="None"/>
-          <w:rFonts w:ascii="Lora" w:cs="Lora" w:hAnsi="Lora" w:eastAsia="Lora"/>
+          <w:u w:val="single"/>
+        </w:rPr>
+      </w:pPr>
+      <w:r>
+        <w:rPr>
+          <w:rStyle w:val="None"/>
+          <w:rFonts w:ascii="Lora" w:cs="Lora" w:hAnsi="Lora" w:eastAsia="Lora"/>
+          <w:b w:val="1"/>
+          <w:bCs w:val="1"/>
           <w:sz w:val="20"/>
           <w:szCs w:val="20"/>
-          <w:rtl w:val="0"/>
-          <w:lang w:val="en-US"/>
-        </w:rPr>
-        <w:t>“</w:t>
-      </w:r>
-      <w:r>
+          <w:u w:val="single"/>
+          <w:rtl w:val="0"/>
+          <w:lang w:val="en-US"/>
+        </w:rPr>
+        <w:t>Education</w:t>
+      </w:r>
+    </w:p>
+    <w:p>
+      <w:pPr>
+        <w:pStyle w:val="Body"/>
+        <w:rPr>
+          <w:rStyle w:val="None"/>
+          <w:rFonts w:ascii="Lora" w:cs="Lora" w:hAnsi="Lora" w:eastAsia="Lora"/>
+          <w:i w:val="1"/>
+          <w:iCs w:val="1"/>
+          <w:sz w:val="18"/>
+          <w:szCs w:val="18"/>
+        </w:rPr>
+      </w:pPr>
+      <w:r>
+        <w:rPr>
+          <w:rStyle w:val="None"/>
+          <w:rFonts w:ascii="Lora" w:cs="Lora" w:hAnsi="Lora" w:eastAsia="Lora"/>
+          <w:sz w:val="18"/>
+          <w:szCs w:val="18"/>
+          <w:rtl w:val="0"/>
+          <w:lang w:val="en-US"/>
+        </w:rPr>
+        <w:t xml:space="preserve">The University of Denver, </w:t>
+      </w:r>
+      <w:r>
+        <w:rPr>
+          <w:rStyle w:val="None"/>
+          <w:rFonts w:ascii="Lora" w:cs="Lora" w:hAnsi="Lora" w:eastAsia="Lora"/>
+          <w:i w:val="1"/>
+          <w:iCs w:val="1"/>
+          <w:sz w:val="18"/>
+          <w:szCs w:val="18"/>
+          <w:rtl w:val="0"/>
+          <w:lang w:val="en-US"/>
+        </w:rPr>
+        <w:t>Full Stack Developer Certificate 2022-2023 Denver, CO</w:t>
+      </w:r>
+    </w:p>
+    <w:p>
+      <w:pPr>
+        <w:pStyle w:val="Body"/>
+        <w:spacing w:line="240" w:lineRule="auto"/>
+        <w:rPr>
+          <w:rStyle w:val="None"/>
+          <w:rFonts w:ascii="Lora" w:cs="Lora" w:hAnsi="Lora" w:eastAsia="Lora"/>
+          <w:i w:val="1"/>
+          <w:iCs w:val="1"/>
+          <w:sz w:val="18"/>
+          <w:szCs w:val="18"/>
+        </w:rPr>
+      </w:pPr>
+      <w:r>
+        <w:rPr>
+          <w:rStyle w:val="None"/>
+          <w:rFonts w:ascii="Lora" w:cs="Lora" w:hAnsi="Lora" w:eastAsia="Lora"/>
+          <w:i w:val="1"/>
+          <w:iCs w:val="1"/>
+          <w:sz w:val="18"/>
+          <w:szCs w:val="18"/>
+          <w:rtl w:val="0"/>
+          <w:lang w:val="en-US"/>
+        </w:rPr>
+        <w:t>A 24-week intensive program focused on gaining technical programming skills in HTML, CSS, Javascript, React, MongoDB, SQL Databases, API</w:t>
+      </w:r>
+      <w:r>
+        <w:rPr>
+          <w:rStyle w:val="None"/>
+          <w:rFonts w:ascii="Lora" w:cs="Lora" w:hAnsi="Lora" w:eastAsia="Lora"/>
+          <w:i w:val="1"/>
+          <w:iCs w:val="1"/>
+          <w:sz w:val="18"/>
+          <w:szCs w:val="18"/>
+          <w:rtl w:val="0"/>
+          <w:lang w:val="en-US"/>
+        </w:rPr>
+        <w:t>’</w:t>
+      </w:r>
+      <w:r>
+        <w:rPr>
+          <w:rStyle w:val="None"/>
+          <w:rFonts w:ascii="Lora" w:cs="Lora" w:hAnsi="Lora" w:eastAsia="Lora"/>
+          <w:i w:val="1"/>
+          <w:iCs w:val="1"/>
+          <w:sz w:val="18"/>
+          <w:szCs w:val="18"/>
+          <w:rtl w:val="0"/>
+          <w:lang w:val="en-US"/>
+        </w:rPr>
+        <w:t>s, GraphQL, and node.js.</w:t>
+      </w:r>
+    </w:p>
+    <w:p>
+      <w:pPr>
+        <w:pStyle w:val="Body"/>
+        <w:rPr>
+          <w:rStyle w:val="None"/>
+          <w:rFonts w:ascii="Lora" w:cs="Lora" w:hAnsi="Lora" w:eastAsia="Lora"/>
+          <w:i w:val="1"/>
+          <w:iCs w:val="1"/>
+          <w:sz w:val="18"/>
+          <w:szCs w:val="18"/>
+        </w:rPr>
+      </w:pPr>
+      <w:r>
+        <w:rPr>
+          <w:rStyle w:val="None"/>
+          <w:rFonts w:ascii="Lora" w:cs="Lora" w:hAnsi="Lora" w:eastAsia="Lora"/>
+          <w:sz w:val="18"/>
+          <w:szCs w:val="18"/>
+          <w:rtl w:val="0"/>
+          <w:lang w:val="en-US"/>
+        </w:rPr>
+        <w:t xml:space="preserve">Harley Davidson University, </w:t>
+      </w:r>
+      <w:r>
+        <w:rPr>
+          <w:rStyle w:val="None"/>
+          <w:rFonts w:ascii="Lora" w:cs="Lora" w:hAnsi="Lora" w:eastAsia="Lora"/>
+          <w:i w:val="1"/>
+          <w:iCs w:val="1"/>
+          <w:sz w:val="18"/>
+          <w:szCs w:val="18"/>
+          <w:rtl w:val="0"/>
+          <w:lang w:val="de-DE"/>
+        </w:rPr>
+        <w:t>Master Technician Program 2019 Milwaukee, WI</w:t>
+      </w:r>
+    </w:p>
+    <w:p>
+      <w:pPr>
+        <w:pStyle w:val="Body"/>
+        <w:rPr>
+          <w:rStyle w:val="None"/>
+          <w:rFonts w:ascii="Lora" w:cs="Lora" w:hAnsi="Lora" w:eastAsia="Lora"/>
+          <w:sz w:val="18"/>
+          <w:szCs w:val="18"/>
+        </w:rPr>
+      </w:pPr>
+      <w:r>
+        <w:rPr>
+          <w:rStyle w:val="None"/>
+          <w:rFonts w:ascii="Lora" w:cs="Lora" w:hAnsi="Lora" w:eastAsia="Lora"/>
+          <w:sz w:val="18"/>
+          <w:szCs w:val="18"/>
+          <w:rtl w:val="0"/>
+          <w:lang w:val="en-US"/>
+        </w:rPr>
+        <w:t xml:space="preserve">Universal Technical Institute, </w:t>
+      </w:r>
+      <w:r>
+        <w:rPr>
+          <w:rStyle w:val="None"/>
+          <w:rFonts w:ascii="Lora" w:cs="Lora" w:hAnsi="Lora" w:eastAsia="Lora"/>
+          <w:i w:val="1"/>
+          <w:iCs w:val="1"/>
+          <w:sz w:val="18"/>
+          <w:szCs w:val="18"/>
+          <w:rtl w:val="0"/>
+          <w:lang w:val="en-US"/>
+        </w:rPr>
+        <w:t>Harley Davidson Technician Program</w:t>
+      </w:r>
+      <w:r>
+        <w:rPr>
+          <w:rStyle w:val="None"/>
+          <w:rFonts w:ascii="Lora" w:cs="Lora" w:hAnsi="Lora" w:eastAsia="Lora"/>
+          <w:sz w:val="18"/>
+          <w:szCs w:val="18"/>
+          <w:rtl w:val="0"/>
+        </w:rPr>
+        <w:t xml:space="preserve"> </w:t>
+      </w:r>
+      <w:r>
+        <w:rPr>
+          <w:rStyle w:val="None"/>
+          <w:rFonts w:ascii="Lora" w:cs="Lora" w:hAnsi="Lora" w:eastAsia="Lora"/>
+          <w:i w:val="1"/>
+          <w:iCs w:val="1"/>
+          <w:sz w:val="18"/>
+          <w:szCs w:val="18"/>
+          <w:rtl w:val="0"/>
+          <w:lang w:val="it-IT"/>
+        </w:rPr>
+        <w:t>2014-2015 Orlando, FL</w:t>
+      </w:r>
+    </w:p>
+    <w:p>
+      <w:pPr>
+        <w:pStyle w:val="Body"/>
         <w:rPr>
           <w:rStyle w:val="None"/>
           <w:rFonts w:ascii="Lora" w:cs="Lora" w:hAnsi="Lora" w:eastAsia="Lora"/>
           <w:sz w:val="20"/>
           <w:szCs w:val="20"/>
-          <w:rtl w:val="0"/>
-          <w:lang w:val="en-US"/>
-        </w:rPr>
-        <w:t>come-backs</w:t>
-      </w:r>
-      <w:r>
-        <w:rPr>
-          <w:rStyle w:val="None"/>
-          <w:rFonts w:ascii="Lora" w:cs="Lora" w:hAnsi="Lora" w:eastAsia="Lora"/>
-          <w:sz w:val="20"/>
-          <w:szCs w:val="20"/>
-          <w:rtl w:val="0"/>
-          <w:lang w:val="en-US"/>
-        </w:rPr>
-        <w:t xml:space="preserve">” </w:t>
-      </w:r>
-      <w:r>
-        <w:rPr>
-          <w:rStyle w:val="None"/>
-          <w:rFonts w:ascii="Lora" w:cs="Lora" w:hAnsi="Lora" w:eastAsia="Lora"/>
-          <w:sz w:val="20"/>
-          <w:szCs w:val="20"/>
-          <w:rtl w:val="0"/>
-          <w:lang w:val="en-US"/>
-        </w:rPr>
-        <w:t>by over 30% and improved service department rating by over 8 points.</w:t>
-      </w:r>
-    </w:p>
-    <w:p>
-      <w:pPr>
-        <w:pStyle w:val="Body A"/>
-        <w:rPr>
-          <w:rStyle w:val="None A"/>
-          <w:rFonts w:ascii="Lora" w:cs="Lora" w:hAnsi="Lora" w:eastAsia="Lora"/>
-          <w:sz w:val="20"/>
-          <w:szCs w:val="20"/>
-        </w:rPr>
-      </w:pPr>
-    </w:p>
-    <w:p>
-      <w:pPr>
-        <w:pStyle w:val="Body A"/>
-        <w:rPr>
-          <w:rStyle w:val="None"/>
-          <w:rFonts w:ascii="Lora" w:cs="Lora" w:hAnsi="Lora" w:eastAsia="Lora"/>
-          <w:b w:val="1"/>
-          <w:bCs w:val="1"/>
-          <w:sz w:val="24"/>
-          <w:szCs w:val="24"/>
-          <w:u w:val="single"/>
-        </w:rPr>
-      </w:pPr>
-      <w:r>
-        <w:rPr>
-          <w:rStyle w:val="None"/>
-          <w:rFonts w:ascii="Lora" w:cs="Lora" w:hAnsi="Lora" w:eastAsia="Lora"/>
-          <w:b w:val="1"/>
-          <w:bCs w:val="1"/>
-          <w:sz w:val="24"/>
-          <w:szCs w:val="24"/>
-          <w:u w:val="single"/>
-          <w:rtl w:val="0"/>
-          <w:lang w:val="en-US"/>
-        </w:rPr>
-        <w:t>Education</w:t>
-      </w:r>
-    </w:p>
-    <w:p>
-      <w:pPr>
-        <w:pStyle w:val="Body A"/>
-        <w:rPr>
-          <w:rStyle w:val="None"/>
-          <w:rFonts w:ascii="Lora" w:cs="Lora" w:hAnsi="Lora" w:eastAsia="Lora"/>
-          <w:i w:val="1"/>
-          <w:iCs w:val="1"/>
-          <w:sz w:val="20"/>
-          <w:szCs w:val="20"/>
-        </w:rPr>
-      </w:pPr>
-      <w:r>
-        <w:rPr>
-          <w:rStyle w:val="None"/>
-          <w:rFonts w:ascii="Lora" w:cs="Lora" w:hAnsi="Lora" w:eastAsia="Lora"/>
-          <w:sz w:val="20"/>
-          <w:szCs w:val="20"/>
-          <w:rtl w:val="0"/>
-          <w:lang w:val="en-US"/>
-        </w:rPr>
-        <w:t xml:space="preserve">The University of Denver, </w:t>
-      </w:r>
-      <w:r>
-        <w:rPr>
-          <w:rStyle w:val="None"/>
-          <w:rFonts w:ascii="Lora" w:cs="Lora" w:hAnsi="Lora" w:eastAsia="Lora"/>
-          <w:i w:val="1"/>
-          <w:iCs w:val="1"/>
-          <w:sz w:val="20"/>
-          <w:szCs w:val="20"/>
-          <w:rtl w:val="0"/>
-          <w:lang w:val="en-US"/>
-        </w:rPr>
-        <w:t>Full Stack Developer Certificate 2022-2023 Denver, CO</w:t>
-      </w:r>
-    </w:p>
-    <w:p>
-      <w:pPr>
-        <w:pStyle w:val="Body A"/>
-        <w:spacing w:line="240" w:lineRule="auto"/>
-        <w:rPr>
-          <w:rStyle w:val="None"/>
-          <w:rFonts w:ascii="Lora" w:cs="Lora" w:hAnsi="Lora" w:eastAsia="Lora"/>
-          <w:i w:val="1"/>
-          <w:iCs w:val="1"/>
-          <w:sz w:val="20"/>
-          <w:szCs w:val="20"/>
-        </w:rPr>
-      </w:pPr>
-      <w:r>
-        <w:rPr>
-          <w:rStyle w:val="None"/>
-          <w:rFonts w:ascii="Lora" w:cs="Lora" w:hAnsi="Lora" w:eastAsia="Lora"/>
-          <w:i w:val="1"/>
-          <w:iCs w:val="1"/>
-          <w:sz w:val="20"/>
-          <w:szCs w:val="20"/>
-          <w:rtl w:val="0"/>
-          <w:lang w:val="en-US"/>
-        </w:rPr>
-        <w:t>A 24-week intensive program focused on gaining technical programming skills in HTML, CSS, Javascript, React, MongoDB, SQL Databases, API</w:t>
-      </w:r>
-      <w:r>
-        <w:rPr>
-          <w:rStyle w:val="None"/>
-          <w:rFonts w:ascii="Lora" w:cs="Lora" w:hAnsi="Lora" w:eastAsia="Lora"/>
-          <w:i w:val="1"/>
-          <w:iCs w:val="1"/>
-          <w:sz w:val="20"/>
-          <w:szCs w:val="20"/>
-          <w:rtl w:val="0"/>
-          <w:lang w:val="en-US"/>
-        </w:rPr>
-        <w:t>’</w:t>
-      </w:r>
-      <w:r>
-        <w:rPr>
-          <w:rStyle w:val="None"/>
-          <w:rFonts w:ascii="Lora" w:cs="Lora" w:hAnsi="Lora" w:eastAsia="Lora"/>
-          <w:i w:val="1"/>
-          <w:iCs w:val="1"/>
-          <w:sz w:val="20"/>
-          <w:szCs w:val="20"/>
-          <w:rtl w:val="0"/>
-          <w:lang w:val="en-US"/>
-        </w:rPr>
-        <w:t>s, GraphQL, and node.js.</w:t>
-      </w:r>
-    </w:p>
-    <w:p>
-      <w:pPr>
-        <w:pStyle w:val="Body A"/>
-        <w:rPr>
-          <w:rStyle w:val="None"/>
-          <w:rFonts w:ascii="Lora" w:cs="Lora" w:hAnsi="Lora" w:eastAsia="Lora"/>
-          <w:i w:val="1"/>
-          <w:iCs w:val="1"/>
-          <w:sz w:val="20"/>
-          <w:szCs w:val="20"/>
-        </w:rPr>
-      </w:pPr>
-      <w:r>
-        <w:rPr>
-          <w:rStyle w:val="None"/>
-          <w:rFonts w:ascii="Lora" w:cs="Lora" w:hAnsi="Lora" w:eastAsia="Lora"/>
-          <w:sz w:val="20"/>
-          <w:szCs w:val="20"/>
-          <w:rtl w:val="0"/>
-          <w:lang w:val="en-US"/>
-        </w:rPr>
-        <w:t xml:space="preserve">Harley Davidson University, </w:t>
-      </w:r>
-      <w:r>
-        <w:rPr>
-          <w:rStyle w:val="None"/>
-          <w:rFonts w:ascii="Lora" w:cs="Lora" w:hAnsi="Lora" w:eastAsia="Lora"/>
-          <w:i w:val="1"/>
-          <w:iCs w:val="1"/>
-          <w:sz w:val="20"/>
-          <w:szCs w:val="20"/>
-          <w:rtl w:val="0"/>
-          <w:lang w:val="de-DE"/>
-        </w:rPr>
-        <w:t>Master Technician Program 2019 Milwaukee, WI</w:t>
-      </w:r>
-    </w:p>
-    <w:p>
-      <w:pPr>
-        <w:pStyle w:val="Body A"/>
-        <w:rPr>
-          <w:rStyle w:val="None"/>
-          <w:rFonts w:ascii="Lora" w:cs="Lora" w:hAnsi="Lora" w:eastAsia="Lora"/>
-          <w:sz w:val="20"/>
-          <w:szCs w:val="20"/>
-        </w:rPr>
-      </w:pPr>
-      <w:r>
-        <w:rPr>
-          <w:rStyle w:val="None"/>
-          <w:rFonts w:ascii="Lora" w:cs="Lora" w:hAnsi="Lora" w:eastAsia="Lora"/>
-          <w:sz w:val="20"/>
-          <w:szCs w:val="20"/>
-          <w:rtl w:val="0"/>
-          <w:lang w:val="en-US"/>
-        </w:rPr>
-        <w:t xml:space="preserve">Universal Technical Institute, </w:t>
-      </w:r>
-      <w:r>
-        <w:rPr>
-          <w:rStyle w:val="None"/>
-          <w:rFonts w:ascii="Lora" w:cs="Lora" w:hAnsi="Lora" w:eastAsia="Lora"/>
-          <w:i w:val="1"/>
-          <w:iCs w:val="1"/>
-          <w:sz w:val="20"/>
-          <w:szCs w:val="20"/>
-          <w:rtl w:val="0"/>
-          <w:lang w:val="en-US"/>
-        </w:rPr>
-        <w:t>Harley Davidson Technician Program</w:t>
-      </w:r>
-      <w:r>
-        <w:rPr>
-          <w:rStyle w:val="None"/>
-          <w:rFonts w:ascii="Lora" w:cs="Lora" w:hAnsi="Lora" w:eastAsia="Lora"/>
-          <w:sz w:val="20"/>
-          <w:szCs w:val="20"/>
-          <w:rtl w:val="0"/>
-        </w:rPr>
-        <w:t xml:space="preserve"> </w:t>
-      </w:r>
-      <w:r>
-        <w:rPr>
-          <w:rStyle w:val="None"/>
-          <w:rFonts w:ascii="Lora" w:cs="Lora" w:hAnsi="Lora" w:eastAsia="Lora"/>
-          <w:i w:val="1"/>
-          <w:iCs w:val="1"/>
-          <w:sz w:val="20"/>
-          <w:szCs w:val="20"/>
-          <w:rtl w:val="0"/>
-          <w:lang w:val="it-IT"/>
-        </w:rPr>
-        <w:t>2014-2015 Orlando, FL</w:t>
-      </w:r>
-    </w:p>
-    <w:p>
-      <w:pPr>
-        <w:pStyle w:val="Body A"/>
-      </w:pPr>
-      <w:r>
-        <w:rPr>
-          <w:rStyle w:val="None A"/>
+        </w:rPr>
+      </w:pPr>
+    </w:p>
+    <w:p>
+      <w:pPr>
+        <w:pStyle w:val="Body"/>
+      </w:pPr>
+      <w:r>
+        <w:rPr>
+          <w:rStyle w:val="None"/>
           <w:rFonts w:ascii="Lora" w:cs="Lora" w:hAnsi="Lora" w:eastAsia="Lora"/>
           <w:sz w:val="20"/>
           <w:szCs w:val="20"/>
@@ -1534,11 +1747,7 @@
         <w:ind w:left="720" w:hanging="360"/>
       </w:pPr>
       <w:rPr>
-        <w:rFonts w:ascii="Helvetica" w:cs="Helvetica" w:hAnsi="Helvetica" w:eastAsia="Helvetica"/>
-        <w:b w:val="0"/>
-        <w:bCs w:val="0"/>
-        <w:i w:val="0"/>
-        <w:iCs w:val="0"/>
+        <w:rFonts w:hAnsi="Arial Unicode MS"/>
         <w:caps w:val="0"/>
         <w:smallCaps w:val="0"/>
         <w:strike w:val="0"/>
@@ -1564,11 +1773,7 @@
         <w:ind w:left="1440" w:hanging="360"/>
       </w:pPr>
       <w:rPr>
-        <w:rFonts w:ascii="Arial Unicode MS" w:cs="Arial Unicode MS" w:hAnsi="Arial Unicode MS" w:eastAsia="Arial Unicode MS"/>
-        <w:b w:val="0"/>
-        <w:bCs w:val="0"/>
-        <w:i w:val="0"/>
-        <w:iCs w:val="0"/>
+        <w:rFonts w:hAnsi="Arial Unicode MS"/>
         <w:caps w:val="0"/>
         <w:smallCaps w:val="0"/>
         <w:strike w:val="0"/>
@@ -1594,11 +1799,7 @@
         <w:ind w:left="2160" w:hanging="360"/>
       </w:pPr>
       <w:rPr>
-        <w:rFonts w:ascii="Arial Unicode MS" w:cs="Arial Unicode MS" w:hAnsi="Arial Unicode MS" w:eastAsia="Arial Unicode MS"/>
-        <w:b w:val="0"/>
-        <w:bCs w:val="0"/>
-        <w:i w:val="0"/>
-        <w:iCs w:val="0"/>
+        <w:rFonts w:hAnsi="Arial Unicode MS"/>
         <w:caps w:val="0"/>
         <w:smallCaps w:val="0"/>
         <w:strike w:val="0"/>
@@ -1624,11 +1825,7 @@
         <w:ind w:left="2880" w:hanging="360"/>
       </w:pPr>
       <w:rPr>
-        <w:rFonts w:ascii="Helvetica" w:cs="Helvetica" w:hAnsi="Helvetica" w:eastAsia="Helvetica"/>
-        <w:b w:val="0"/>
-        <w:bCs w:val="0"/>
-        <w:i w:val="0"/>
-        <w:iCs w:val="0"/>
+        <w:rFonts w:hAnsi="Arial Unicode MS"/>
         <w:caps w:val="0"/>
         <w:smallCaps w:val="0"/>
         <w:strike w:val="0"/>
@@ -1654,11 +1851,7 @@
         <w:ind w:left="3600" w:hanging="360"/>
       </w:pPr>
       <w:rPr>
-        <w:rFonts w:ascii="Arial Unicode MS" w:cs="Arial Unicode MS" w:hAnsi="Arial Unicode MS" w:eastAsia="Arial Unicode MS"/>
-        <w:b w:val="0"/>
-        <w:bCs w:val="0"/>
-        <w:i w:val="0"/>
-        <w:iCs w:val="0"/>
+        <w:rFonts w:hAnsi="Arial Unicode MS"/>
         <w:caps w:val="0"/>
         <w:smallCaps w:val="0"/>
         <w:strike w:val="0"/>
@@ -1684,11 +1877,7 @@
         <w:ind w:left="4320" w:hanging="360"/>
       </w:pPr>
       <w:rPr>
-        <w:rFonts w:ascii="Arial Unicode MS" w:cs="Arial Unicode MS" w:hAnsi="Arial Unicode MS" w:eastAsia="Arial Unicode MS"/>
-        <w:b w:val="0"/>
-        <w:bCs w:val="0"/>
-        <w:i w:val="0"/>
-        <w:iCs w:val="0"/>
+        <w:rFonts w:hAnsi="Arial Unicode MS"/>
         <w:caps w:val="0"/>
         <w:smallCaps w:val="0"/>
         <w:strike w:val="0"/>
@@ -1714,11 +1903,7 @@
         <w:ind w:left="5040" w:hanging="360"/>
       </w:pPr>
       <w:rPr>
-        <w:rFonts w:ascii="Helvetica" w:cs="Helvetica" w:hAnsi="Helvetica" w:eastAsia="Helvetica"/>
-        <w:b w:val="0"/>
-        <w:bCs w:val="0"/>
-        <w:i w:val="0"/>
-        <w:iCs w:val="0"/>
+        <w:rFonts w:hAnsi="Arial Unicode MS"/>
         <w:caps w:val="0"/>
         <w:smallCaps w:val="0"/>
         <w:strike w:val="0"/>
@@ -1744,11 +1929,7 @@
         <w:ind w:left="5760" w:hanging="360"/>
       </w:pPr>
       <w:rPr>
-        <w:rFonts w:ascii="Arial Unicode MS" w:cs="Arial Unicode MS" w:hAnsi="Arial Unicode MS" w:eastAsia="Arial Unicode MS"/>
-        <w:b w:val="0"/>
-        <w:bCs w:val="0"/>
-        <w:i w:val="0"/>
-        <w:iCs w:val="0"/>
+        <w:rFonts w:hAnsi="Arial Unicode MS"/>
         <w:caps w:val="0"/>
         <w:smallCaps w:val="0"/>
         <w:strike w:val="0"/>
@@ -1774,11 +1955,7 @@
         <w:ind w:left="6480" w:hanging="360"/>
       </w:pPr>
       <w:rPr>
-        <w:rFonts w:ascii="Arial Unicode MS" w:cs="Arial Unicode MS" w:hAnsi="Arial Unicode MS" w:eastAsia="Arial Unicode MS"/>
-        <w:b w:val="0"/>
-        <w:bCs w:val="0"/>
-        <w:i w:val="0"/>
-        <w:iCs w:val="0"/>
+        <w:rFonts w:hAnsi="Arial Unicode MS"/>
         <w:caps w:val="0"/>
         <w:smallCaps w:val="0"/>
         <w:strike w:val="0"/>
@@ -1960,9 +2137,9 @@
       </w14:textFill>
     </w:rPr>
   </w:style>
-  <w:style w:type="paragraph" w:styleId="Body A">
-    <w:name w:val="Body A"/>
-    <w:next w:val="Body A"/>
+  <w:style w:type="paragraph" w:styleId="Body">
+    <w:name w:val="Body"/>
+    <w:next w:val="Body"/>
     <w:pPr>
       <w:keepNext w:val="0"/>
       <w:keepLines w:val="0"/>
@@ -1996,21 +2173,14 @@
       <w:u w:val="none" w:color="000000"/>
       <w:shd w:val="nil" w:color="auto" w:fill="auto"/>
       <w:vertAlign w:val="baseline"/>
-      <w14:textOutline w14:w="12700" w14:cap="flat">
+      <w14:textOutline>
         <w14:noFill/>
-        <w14:miter w14:lim="400000"/>
       </w14:textOutline>
       <w14:textFill>
         <w14:solidFill>
           <w14:srgbClr w14:val="000000"/>
         </w14:solidFill>
       </w14:textFill>
-    </w:rPr>
-  </w:style>
-  <w:style w:type="character" w:styleId="Hyperlink.1">
-    <w:name w:val="Hyperlink.1"/>
-    <w:rPr>
-      <w:rFonts w:ascii="Lora" w:cs="Lora" w:hAnsi="Lora" w:eastAsia="Lora"/>
     </w:rPr>
   </w:style>
   <w:style w:type="character" w:styleId="None">
@@ -2024,38 +2194,8 @@
       <w:rFonts w:ascii="Lora" w:cs="Lora" w:hAnsi="Lora" w:eastAsia="Lora"/>
       <w:outline w:val="0"/>
       <w:color w:val="1155cc"/>
-      <w:u w:val="single" w:color="1155cc"/>
-      <w:lang w:val="en-US"/>
-      <w14:textFill>
-        <w14:solidFill>
-          <w14:srgbClr w14:val="1155CC"/>
-        </w14:solidFill>
-      </w14:textFill>
-    </w:rPr>
-  </w:style>
-  <w:style w:type="character" w:styleId="Hyperlink.2">
-    <w:name w:val="Hyperlink.2"/>
-    <w:basedOn w:val="None"/>
-    <w:next w:val="Hyperlink.2"/>
-    <w:rPr>
-      <w:rFonts w:ascii="Lora" w:cs="Lora" w:hAnsi="Lora" w:eastAsia="Lora"/>
-      <w:outline w:val="0"/>
-      <w:color w:val="1155cc"/>
-      <w:u w:val="single" w:color="1155cc"/>
-      <w:lang w:val="it-IT"/>
-      <w14:textFill>
-        <w14:solidFill>
-          <w14:srgbClr w14:val="1155CC"/>
-        </w14:solidFill>
-      </w14:textFill>
-    </w:rPr>
-  </w:style>
-  <w:style w:type="character" w:styleId="Hyperlink.0.0">
-    <w:name w:val="Hyperlink.0.0"/>
-    <w:rPr>
-      <w:rFonts w:ascii="Lora" w:cs="Lora" w:hAnsi="Lora" w:eastAsia="Lora"/>
-      <w:outline w:val="0"/>
-      <w:color w:val="1155cc"/>
+      <w:sz w:val="20"/>
+      <w:szCs w:val="20"/>
       <w:u w:val="single" w:color="1155cc"/>
       <w14:textFill>
         <w14:solidFill>
@@ -2064,26 +2204,14 @@
       </w14:textFill>
     </w:rPr>
   </w:style>
-  <w:style w:type="character" w:styleId="None A">
-    <w:name w:val="None A"/>
-  </w:style>
-  <w:style w:type="character" w:styleId="Hyperlink.3">
-    <w:name w:val="Hyperlink.3"/>
+  <w:style w:type="character" w:styleId="Hyperlink.1">
+    <w:name w:val="Hyperlink.1"/>
     <w:basedOn w:val="None"/>
-    <w:next w:val="Hyperlink.3"/>
+    <w:next w:val="Hyperlink.1"/>
     <w:rPr>
       <w:rFonts w:ascii="Lora" w:cs="Lora" w:hAnsi="Lora" w:eastAsia="Lora"/>
-      <w:outline w:val="0"/>
-      <w:color w:val="1155cc"/>
       <w:sz w:val="20"/>
       <w:szCs w:val="20"/>
-      <w:u w:val="single" w:color="1155cc"/>
-      <w:lang w:val="en-US"/>
-      <w14:textFill>
-        <w14:solidFill>
-          <w14:srgbClr w14:val="1155CC"/>
-        </w14:solidFill>
-      </w14:textFill>
     </w:rPr>
   </w:style>
   <w:style w:type="numbering" w:styleId="Imported Style 1">
@@ -2242,9 +2370,9 @@
         </a:effectStyle>
         <a:effectStyle>
           <a:effectLst>
-            <a:outerShdw sx="100000" sy="100000" kx="0" ky="0" algn="b" rotWithShape="0" blurRad="38100" dist="23000" dir="5400000">
+            <a:outerShdw sx="100000" sy="100000" kx="0" ky="0" algn="b" rotWithShape="0" blurRad="38100" dist="20000" dir="5400000">
               <a:srgbClr val="000000">
-                <a:alpha val="35000"/>
+                <a:alpha val="38000"/>
               </a:srgbClr>
             </a:outerShdw>
           </a:effectLst>
@@ -2324,7 +2452,7 @@
         </a:effectLst>
         <a:sp3d/>
       </a:spPr>
-      <a:bodyPr rot="0" spcFirstLastPara="1" vertOverflow="overflow" horzOverflow="overflow" vert="horz" wrap="square" lIns="45718" tIns="45718" rIns="45718" bIns="45718" numCol="1" spcCol="38100" rtlCol="0" anchor="ctr" upright="0">
+      <a:bodyPr rot="0" spcFirstLastPara="1" vertOverflow="overflow" horzOverflow="overflow" vert="horz" wrap="square" lIns="45719" tIns="45719" rIns="45719" bIns="45719" numCol="1" spcCol="38100" rtlCol="0" anchor="ctr" upright="0">
         <a:spAutoFit/>
       </a:bodyPr>
       <a:lstStyle>
@@ -2352,10 +2480,10 @@
             </a:solidFill>
             <a:effectLst/>
             <a:uFillTx/>
-            <a:latin typeface="+mn-lt"/>
-            <a:ea typeface="+mn-ea"/>
-            <a:cs typeface="+mn-cs"/>
-            <a:sym typeface="Helvetica Neue"/>
+            <a:latin typeface="Cambria"/>
+            <a:ea typeface="Cambria"/>
+            <a:cs typeface="Cambria"/>
+            <a:sym typeface="Cambria"/>
           </a:defRPr>
         </a:defPPr>
         <a:lvl1pPr marL="0" marR="0" indent="0" algn="l" defTabSz="914400" rtl="0" fontAlgn="auto" latinLnBrk="1" hangingPunct="0">
@@ -2611,9 +2739,9 @@
           <a:round/>
         </a:ln>
         <a:effectLst>
-          <a:outerShdw sx="100000" sy="100000" kx="0" ky="0" algn="b" rotWithShape="0" blurRad="38100" dist="23000" dir="5400000">
+          <a:outerShdw sx="100000" sy="100000" kx="0" ky="0" algn="b" rotWithShape="0" blurRad="38100" dist="20000" dir="5400000">
             <a:srgbClr val="000000">
-              <a:alpha val="35000"/>
+              <a:alpha val="38000"/>
             </a:srgbClr>
           </a:outerShdw>
         </a:effectLst>
@@ -2901,7 +3029,7 @@
         <a:effectLst/>
         <a:sp3d/>
       </a:spPr>
-      <a:bodyPr rot="0" spcFirstLastPara="1" vertOverflow="overflow" horzOverflow="overflow" vert="horz" wrap="square" lIns="45718" tIns="45718" rIns="45718" bIns="45718" numCol="1" spcCol="38100" rtlCol="0" anchor="t" upright="0">
+      <a:bodyPr rot="0" spcFirstLastPara="1" vertOverflow="overflow" horzOverflow="overflow" vert="horz" wrap="square" lIns="45719" tIns="45719" rIns="45719" bIns="45719" numCol="1" spcCol="38100" rtlCol="0" anchor="t" upright="0">
         <a:spAutoFit/>
       </a:bodyPr>
       <a:lstStyle>
@@ -2929,10 +3057,10 @@
             </a:solidFill>
             <a:effectLst/>
             <a:uFillTx/>
-            <a:latin typeface="+mn-lt"/>
-            <a:ea typeface="+mn-ea"/>
-            <a:cs typeface="+mn-cs"/>
-            <a:sym typeface="Helvetica Neue"/>
+            <a:latin typeface="Cambria"/>
+            <a:ea typeface="Cambria"/>
+            <a:cs typeface="Cambria"/>
+            <a:sym typeface="Cambria"/>
           </a:defRPr>
         </a:defPPr>
         <a:lvl1pPr marL="0" marR="0" indent="0" algn="l" defTabSz="914400" rtl="0" fontAlgn="auto" latinLnBrk="1" hangingPunct="0">

</xml_diff>